<commit_message>
finalize avergaing code for article
</commit_message>
<xml_diff>
--- a/article_code/file_map_article_code.docx
+++ b/article_code/file_map_article_code.docx
@@ -15,11 +15,9 @@
           <w:numId w:val="1"/>
         </w:numPr>
       </w:pPr>
-      <w:proofErr w:type="spellStart"/>
       <w:r>
         <w:t>Data_article</w:t>
       </w:r>
-      <w:proofErr w:type="spellEnd"/>
     </w:p>
     <w:p>
       <w:pPr>
@@ -107,14 +105,12 @@
           <w:color w:val="C00000"/>
         </w:rPr>
       </w:pPr>
-      <w:proofErr w:type="spellStart"/>
       <w:r>
         <w:rPr>
           <w:color w:val="C00000"/>
         </w:rPr>
         <w:t>Omni_raw_data_import</w:t>
       </w:r>
-      <w:proofErr w:type="spellEnd"/>
     </w:p>
     <w:p>
       <w:pPr>
@@ -143,23 +139,7 @@
         </w:numPr>
       </w:pPr>
       <w:r>
-        <w:t xml:space="preserve">Pulls from </w:t>
-      </w:r>
-      <w:proofErr w:type="spellStart"/>
-      <w:r>
-        <w:t>omni_all_locations_raw.rds</w:t>
-      </w:r>
-      <w:proofErr w:type="spellEnd"/>
-      <w:r>
-        <w:t xml:space="preserve">, which is raw data from all </w:t>
-      </w:r>
-      <w:proofErr w:type="spellStart"/>
-      <w:r>
-        <w:t>omnis</w:t>
-      </w:r>
-      <w:proofErr w:type="spellEnd"/>
-      <w:r>
-        <w:t>. No significant cleaning done from Nick’s code beforehand</w:t>
+        <w:t>Pulls from omni_all_locations_raw.rds, which is raw data from all omnis. No significant cleaning done from Nick’s code beforehand</w:t>
       </w:r>
     </w:p>
     <w:p>
@@ -234,11 +214,9 @@
       <w:r>
         <w:t>/</w:t>
       </w:r>
-      <w:proofErr w:type="spellStart"/>
       <w:r>
         <w:t>csv_created_article</w:t>
       </w:r>
-      <w:proofErr w:type="spellEnd"/>
       <w:r>
         <w:t>/</w:t>
       </w:r>
@@ -257,14 +235,12 @@
           <w:color w:val="C00000"/>
         </w:rPr>
       </w:pPr>
-      <w:proofErr w:type="spellStart"/>
       <w:r>
         <w:rPr>
           <w:color w:val="C00000"/>
         </w:rPr>
         <w:t>Omni_calibration</w:t>
       </w:r>
-      <w:proofErr w:type="spellEnd"/>
     </w:p>
     <w:p>
       <w:pPr>
@@ -289,11 +265,9 @@
       <w:r>
         <w:t xml:space="preserve"> using gravimetric sample results in </w:t>
       </w:r>
-      <w:proofErr w:type="spellStart"/>
       <w:r>
         <w:t>output_article</w:t>
       </w:r>
-      <w:proofErr w:type="spellEnd"/>
       <w:r>
         <w:t>&gt;pm25</w:t>
       </w:r>
@@ -334,38 +308,22 @@
         <w:t xml:space="preserve"> ../</w:t>
       </w:r>
       <w:r>
-        <w:t>sense/</w:t>
-      </w:r>
-      <w:proofErr w:type="spellStart"/>
-      <w:r>
-        <w:t>csv_created_sense</w:t>
-      </w:r>
-      <w:proofErr w:type="spellEnd"/>
-      <w:r>
-        <w:t>/daily_energy_data_clustered.csv</w:t>
-      </w:r>
-    </w:p>
-    <w:p>
-      <w:pPr>
-        <w:pStyle w:val="ListParagraph"/>
-        <w:numPr>
-          <w:ilvl w:val="3"/>
-          <w:numId w:val="1"/>
-        </w:numPr>
-        <w:rPr>
-          <w:color w:val="00B0F0"/>
-        </w:rPr>
-      </w:pPr>
-      <w:r>
-        <w:t xml:space="preserve">Creates calibrated </w:t>
-      </w:r>
-      <w:proofErr w:type="spellStart"/>
-      <w:r>
-        <w:t>rds</w:t>
-      </w:r>
-      <w:proofErr w:type="spellEnd"/>
-      <w:r>
-        <w:t xml:space="preserve"> files </w:t>
+        <w:t>sense/csv_created_sense/daily_energy_data_clustered.csv</w:t>
+      </w:r>
+    </w:p>
+    <w:p>
+      <w:pPr>
+        <w:pStyle w:val="ListParagraph"/>
+        <w:numPr>
+          <w:ilvl w:val="3"/>
+          <w:numId w:val="1"/>
+        </w:numPr>
+        <w:rPr>
+          <w:color w:val="00B0F0"/>
+        </w:rPr>
+      </w:pPr>
+      <w:r>
+        <w:t xml:space="preserve">Creates calibrated rds files </w:t>
       </w:r>
       <w:proofErr w:type="gramStart"/>
       <w:r>
@@ -378,13 +336,8 @@
       <w:r>
         <w:t>/</w:t>
       </w:r>
-      <w:proofErr w:type="spellStart"/>
-      <w:r>
-        <w:t>csv_created_article</w:t>
-      </w:r>
-      <w:proofErr w:type="spellEnd"/>
-      <w:r>
-        <w:t xml:space="preserve"> folder</w:t>
+      <w:r>
+        <w:t>csv_created_article folder</w:t>
       </w:r>
     </w:p>
     <w:p>
@@ -398,14 +351,12 @@
           <w:color w:val="00B0F0"/>
         </w:rPr>
       </w:pPr>
-      <w:proofErr w:type="spellStart"/>
       <w:r>
         <w:rPr>
           <w:color w:val="C00000"/>
         </w:rPr>
         <w:t>Omni_autocorrelation</w:t>
       </w:r>
-      <w:proofErr w:type="spellEnd"/>
     </w:p>
     <w:p>
       <w:pPr>
@@ -460,15 +411,7 @@
         <w:t xml:space="preserve">Adds in a home type column from </w:t>
       </w:r>
       <w:r>
-        <w:t>../sense/</w:t>
-      </w:r>
-      <w:proofErr w:type="spellStart"/>
-      <w:r>
-        <w:t>csv_created_sense_article</w:t>
-      </w:r>
-      <w:proofErr w:type="spellEnd"/>
-      <w:r>
-        <w:t>/home_type_df.csv</w:t>
+        <w:t>../sense/csv_created_sense_article/home_type_df.csv</w:t>
       </w:r>
     </w:p>
     <w:p>
@@ -489,16 +432,11 @@
         <w:t xml:space="preserve">an energy cluster column from </w:t>
       </w:r>
       <w:r>
-        <w:t>../sense/</w:t>
-      </w:r>
-      <w:proofErr w:type="spellStart"/>
-      <w:r>
-        <w:t>csv_created_sense</w:t>
+        <w:t>../sense/csv_created_sense</w:t>
       </w:r>
       <w:r>
         <w:t>_article</w:t>
       </w:r>
-      <w:proofErr w:type="spellEnd"/>
       <w:r>
         <w:t>/energy_cluster_df.csv</w:t>
       </w:r>
@@ -512,24 +450,11 @@
         </w:numPr>
       </w:pPr>
       <w:r>
-        <w:t xml:space="preserve">Creates csv of clustered data with gap NA days in </w:t>
-      </w:r>
-      <w:r>
-        <w:t>./</w:t>
-      </w:r>
-      <w:proofErr w:type="spellStart"/>
-      <w:r>
-        <w:t>csv_created_article</w:t>
-      </w:r>
-      <w:proofErr w:type="spellEnd"/>
-      <w:r>
-        <w:t>/</w:t>
-      </w:r>
-      <w:proofErr w:type="spellStart"/>
-      <w:r>
-        <w:t>acf</w:t>
-      </w:r>
-      <w:proofErr w:type="spellEnd"/>
+        <w:t>Creates csv of clustered data with gap NA days in ./csv_created_article</w:t>
+      </w:r>
+      <w:r>
+        <w:t>/acf</w:t>
+      </w:r>
       <w:r>
         <w:t>/omni_daily_data_complete.csv</w:t>
       </w:r>
@@ -571,35 +496,17 @@
         <w:t xml:space="preserve"> csv </w:t>
       </w:r>
       <w:r>
-        <w:t xml:space="preserve">of </w:t>
-      </w:r>
-      <w:proofErr w:type="spellStart"/>
-      <w:r>
-        <w:t>acf</w:t>
-      </w:r>
-      <w:proofErr w:type="spellEnd"/>
-      <w:r>
-        <w:t xml:space="preserve"> values for correlograms </w:t>
+        <w:t xml:space="preserve">of acf values for correlograms </w:t>
       </w:r>
       <w:r>
         <w:t xml:space="preserve">at </w:t>
       </w:r>
       <w:r>
-        <w:t>./</w:t>
-      </w:r>
-      <w:proofErr w:type="spellStart"/>
-      <w:r>
-        <w:t>csv_created_article</w:t>
-      </w:r>
-      <w:proofErr w:type="spellEnd"/>
-      <w:r>
-        <w:t>/</w:t>
-      </w:r>
-      <w:proofErr w:type="spellStart"/>
-      <w:r>
-        <w:t>acf</w:t>
-      </w:r>
-      <w:proofErr w:type="spellEnd"/>
+        <w:t>./csv_created_article</w:t>
+      </w:r>
+      <w:r>
+        <w:t>/acf</w:t>
+      </w:r>
       <w:r>
         <w:t>/acf_data.csv</w:t>
       </w:r>
@@ -693,15 +600,7 @@
         </w:rPr>
       </w:pPr>
       <w:r>
-        <w:t xml:space="preserve">Creates csv of lags before insignificant </w:t>
-      </w:r>
-      <w:proofErr w:type="spellStart"/>
-      <w:r>
-        <w:t>acf</w:t>
-      </w:r>
-      <w:proofErr w:type="spellEnd"/>
-      <w:r>
-        <w:t xml:space="preserve"> is reached for each </w:t>
+        <w:t xml:space="preserve">Creates csv of lags before insignificant acf is reached for each </w:t>
       </w:r>
       <w:r>
         <w:t>sensor-season condition identify data that will be omitted due to omission criteria, but do not omit before creating csv</w:t>
@@ -710,21 +609,11 @@
         <w:t xml:space="preserve"> at </w:t>
       </w:r>
       <w:r>
-        <w:t>./</w:t>
-      </w:r>
-      <w:proofErr w:type="spellStart"/>
-      <w:r>
-        <w:t>csv_created_article</w:t>
-      </w:r>
-      <w:proofErr w:type="spellEnd"/>
-      <w:r>
-        <w:t>/</w:t>
-      </w:r>
-      <w:proofErr w:type="spellStart"/>
-      <w:r>
-        <w:t>acf</w:t>
-      </w:r>
-      <w:proofErr w:type="spellEnd"/>
+        <w:t>./csv_created_article</w:t>
+      </w:r>
+      <w:r>
+        <w:t>/acf</w:t>
+      </w:r>
       <w:r>
         <w:t>/acf_lags.csv</w:t>
       </w:r>
@@ -777,15 +666,7 @@
         </w:numPr>
       </w:pPr>
       <w:r>
-        <w:t xml:space="preserve">If </w:t>
-      </w:r>
-      <w:proofErr w:type="spellStart"/>
-      <w:r>
-        <w:t>acf</w:t>
-      </w:r>
-      <w:proofErr w:type="spellEnd"/>
-      <w:r>
-        <w:t xml:space="preserve"> not insignificant by the 30</w:t>
+        <w:t>If acf not insignificant by the 30</w:t>
       </w:r>
       <w:r>
         <w:rPr>
@@ -829,22 +710,87 @@
       <w:r>
         <w:t xml:space="preserve">Create csv of lags before insignificance by season and total for each IEQ indicator at </w:t>
       </w:r>
-      <w:proofErr w:type="spellStart"/>
-      <w:r>
-        <w:t>csv_created_article</w:t>
-      </w:r>
-      <w:proofErr w:type="spellEnd"/>
-      <w:r>
-        <w:t>/</w:t>
-      </w:r>
-      <w:proofErr w:type="spellStart"/>
-      <w:r>
-        <w:t>acf</w:t>
-      </w:r>
-      <w:proofErr w:type="spellEnd"/>
-      <w:r>
-        <w:t>/lag_summary.csv</w:t>
-      </w:r>
+      <w:r>
+        <w:t>csv_created_article/acf/lag_summary.csv</w:t>
+      </w:r>
+    </w:p>
+    <w:p>
+      <w:pPr>
+        <w:pStyle w:val="ListParagraph"/>
+        <w:numPr>
+          <w:ilvl w:val="2"/>
+          <w:numId w:val="1"/>
+        </w:numPr>
+        <w:rPr>
+          <w:color w:val="00B0F0"/>
+        </w:rPr>
+      </w:pPr>
+      <w:r>
+        <w:rPr>
+          <w:color w:val="C00000"/>
+        </w:rPr>
+        <w:t>Omni_</w:t>
+      </w:r>
+      <w:r>
+        <w:rPr>
+          <w:color w:val="C00000"/>
+        </w:rPr>
+        <w:t>averaging</w:t>
+      </w:r>
+    </w:p>
+    <w:p>
+      <w:pPr>
+        <w:pStyle w:val="ListParagraph"/>
+        <w:numPr>
+          <w:ilvl w:val="3"/>
+          <w:numId w:val="1"/>
+        </w:numPr>
+        <w:rPr>
+          <w:color w:val="00B0F0"/>
+        </w:rPr>
+      </w:pPr>
+      <w:r>
+        <w:t xml:space="preserve">Averages data in </w:t>
+      </w:r>
+      <w:r>
+        <w:t>./csv_created_article/omni_daily_calibrated.rds</w:t>
+      </w:r>
+      <w:r>
+        <w:t xml:space="preserve"> for each ieq data with averaging periods determined in </w:t>
+      </w:r>
+      <w:r>
+        <w:t>./csv_created_article/acf/lag_summary.csv</w:t>
+      </w:r>
+    </w:p>
+    <w:p>
+      <w:pPr>
+        <w:pStyle w:val="ListParagraph"/>
+        <w:numPr>
+          <w:ilvl w:val="3"/>
+          <w:numId w:val="1"/>
+        </w:numPr>
+        <w:rPr>
+          <w:color w:val="00B0F0"/>
+        </w:rPr>
+      </w:pPr>
+      <w:r>
+        <w:t xml:space="preserve">Plots boxplots of time-averaged values individually by home Groups specified in </w:t>
+      </w:r>
+      <w:r>
+        <w:t>../sense/csv_created_sense_article/home_type_df.csv</w:t>
+      </w:r>
+    </w:p>
+    <w:p>
+      <w:pPr>
+        <w:pStyle w:val="ListParagraph"/>
+        <w:numPr>
+          <w:ilvl w:val="2"/>
+          <w:numId w:val="1"/>
+        </w:numPr>
+        <w:rPr>
+          <w:color w:val="00B0F0"/>
+        </w:rPr>
+      </w:pPr>
     </w:p>
     <w:p>
       <w:pPr>
@@ -872,14 +818,12 @@
           <w:color w:val="00B0F0"/>
         </w:rPr>
       </w:pPr>
-      <w:proofErr w:type="spellStart"/>
       <w:r>
         <w:rPr>
           <w:color w:val="C00000"/>
         </w:rPr>
         <w:t>Sense_season_clustering</w:t>
       </w:r>
-      <w:proofErr w:type="spellEnd"/>
     </w:p>
     <w:p>
       <w:pPr>
@@ -896,199 +840,131 @@
         <w:t xml:space="preserve">seasons using </w:t>
       </w:r>
       <w:r>
-        <w:t>../</w:t>
-      </w:r>
-      <w:proofErr w:type="spellStart"/>
+        <w:t>../output_article/sense/sense_hourly.rds</w:t>
+      </w:r>
+    </w:p>
+    <w:p>
+      <w:pPr>
+        <w:pStyle w:val="ListParagraph"/>
+        <w:numPr>
+          <w:ilvl w:val="3"/>
+          <w:numId w:val="1"/>
+        </w:numPr>
+      </w:pPr>
+      <w:r>
+        <w:t xml:space="preserve">Creates csv of clustered days in </w:t>
+      </w:r>
+      <w:r>
+        <w:t>./csv_created_sense_article/daily_energy_data_clustered.csv</w:t>
+      </w:r>
+    </w:p>
+    <w:p>
+      <w:pPr>
+        <w:pStyle w:val="ListParagraph"/>
+        <w:numPr>
+          <w:ilvl w:val="3"/>
+          <w:numId w:val="1"/>
+        </w:numPr>
+      </w:pPr>
+      <w:r>
+        <w:t xml:space="preserve">Identifies “start and end dates” for seasons and makes csv of these dates for each home in </w:t>
+      </w:r>
+      <w:r>
+        <w:t>./csv_created_sense_article/energy_cluster_df.csv</w:t>
+      </w:r>
+    </w:p>
+    <w:p>
+      <w:pPr>
+        <w:pStyle w:val="ListParagraph"/>
+        <w:numPr>
+          <w:ilvl w:val="3"/>
+          <w:numId w:val="1"/>
+        </w:numPr>
+        <w:rPr>
+          <w:color w:val="00B0F0"/>
+        </w:rPr>
+      </w:pPr>
+      <w:r>
+        <w:rPr>
+          <w:color w:val="00B0F0"/>
+        </w:rPr>
+        <w:t>Creates season classification plot</w:t>
+      </w:r>
+    </w:p>
+    <w:p>
+      <w:pPr>
+        <w:pStyle w:val="ListParagraph"/>
+        <w:numPr>
+          <w:ilvl w:val="3"/>
+          <w:numId w:val="1"/>
+        </w:numPr>
+        <w:rPr>
+          <w:color w:val="00B0F0"/>
+        </w:rPr>
+      </w:pPr>
+      <w:r>
+        <w:t xml:space="preserve">Creates csv of percentages of days classified in each season in </w:t>
+      </w:r>
+      <w:r>
+        <w:t>./csv_created_sense_article/season_pcts.csv</w:t>
+      </w:r>
+    </w:p>
+    <w:p>
+      <w:pPr>
+        <w:pStyle w:val="ListParagraph"/>
+        <w:numPr>
+          <w:ilvl w:val="3"/>
+          <w:numId w:val="1"/>
+        </w:numPr>
+      </w:pPr>
+      <w:r>
+        <w:t>Creates csv of home grouping in ./csv_created_sense_article/home_type_df.csv</w:t>
+      </w:r>
+    </w:p>
+    <w:p>
+      <w:pPr>
+        <w:pStyle w:val="ListParagraph"/>
+        <w:numPr>
+          <w:ilvl w:val="1"/>
+          <w:numId w:val="1"/>
+        </w:numPr>
+      </w:pPr>
+      <w:r>
+        <w:t>Upas</w:t>
+      </w:r>
+    </w:p>
+    <w:p>
+      <w:pPr>
+        <w:pStyle w:val="ListParagraph"/>
+        <w:numPr>
+          <w:ilvl w:val="2"/>
+          <w:numId w:val="1"/>
+        </w:numPr>
+        <w:rPr>
+          <w:color w:val="C00000"/>
+        </w:rPr>
+      </w:pPr>
+      <w:r>
+        <w:rPr>
+          <w:color w:val="C00000"/>
+        </w:rPr>
+        <w:t>Upas_analysis</w:t>
+      </w:r>
+    </w:p>
+    <w:p>
+      <w:pPr>
+        <w:pStyle w:val="ListParagraph"/>
+        <w:numPr>
+          <w:ilvl w:val="3"/>
+          <w:numId w:val="1"/>
+        </w:numPr>
+      </w:pPr>
+      <w:r>
+        <w:t xml:space="preserve">Uses gracvimetric and upas data and meta data from data_article and </w:t>
+      </w:r>
       <w:r>
         <w:t>output_article</w:t>
       </w:r>
-      <w:proofErr w:type="spellEnd"/>
-      <w:r>
-        <w:t>/sense/</w:t>
-      </w:r>
-      <w:proofErr w:type="spellStart"/>
-      <w:r>
-        <w:t>sense_hourly.rds</w:t>
-      </w:r>
-      <w:proofErr w:type="spellEnd"/>
-    </w:p>
-    <w:p>
-      <w:pPr>
-        <w:pStyle w:val="ListParagraph"/>
-        <w:numPr>
-          <w:ilvl w:val="3"/>
-          <w:numId w:val="1"/>
-        </w:numPr>
-      </w:pPr>
-      <w:r>
-        <w:t xml:space="preserve">Creates csv of clustered days in </w:t>
-      </w:r>
-      <w:r>
-        <w:t>./</w:t>
-      </w:r>
-      <w:proofErr w:type="spellStart"/>
-      <w:r>
-        <w:t>csv_created_sense_article</w:t>
-      </w:r>
-      <w:proofErr w:type="spellEnd"/>
-      <w:r>
-        <w:t>/daily_energy_data_clustered.csv</w:t>
-      </w:r>
-    </w:p>
-    <w:p>
-      <w:pPr>
-        <w:pStyle w:val="ListParagraph"/>
-        <w:numPr>
-          <w:ilvl w:val="3"/>
-          <w:numId w:val="1"/>
-        </w:numPr>
-      </w:pPr>
-      <w:r>
-        <w:t xml:space="preserve">Identifies “start and end dates” for seasons and makes csv of these dates for each home in </w:t>
-      </w:r>
-      <w:r>
-        <w:t>./</w:t>
-      </w:r>
-      <w:proofErr w:type="spellStart"/>
-      <w:r>
-        <w:t>csv_created_sense_article</w:t>
-      </w:r>
-      <w:proofErr w:type="spellEnd"/>
-      <w:r>
-        <w:t>/energy_cluster_df.csv</w:t>
-      </w:r>
-    </w:p>
-    <w:p>
-      <w:pPr>
-        <w:pStyle w:val="ListParagraph"/>
-        <w:numPr>
-          <w:ilvl w:val="3"/>
-          <w:numId w:val="1"/>
-        </w:numPr>
-        <w:rPr>
-          <w:color w:val="00B0F0"/>
-        </w:rPr>
-      </w:pPr>
-      <w:r>
-        <w:rPr>
-          <w:color w:val="00B0F0"/>
-        </w:rPr>
-        <w:t>Creates season classification plot</w:t>
-      </w:r>
-    </w:p>
-    <w:p>
-      <w:pPr>
-        <w:pStyle w:val="ListParagraph"/>
-        <w:numPr>
-          <w:ilvl w:val="3"/>
-          <w:numId w:val="1"/>
-        </w:numPr>
-        <w:rPr>
-          <w:color w:val="00B0F0"/>
-        </w:rPr>
-      </w:pPr>
-      <w:r>
-        <w:t xml:space="preserve">Creates csv of percentages of days classified in each season in </w:t>
-      </w:r>
-      <w:r>
-        <w:t>./</w:t>
-      </w:r>
-      <w:proofErr w:type="spellStart"/>
-      <w:r>
-        <w:t>csv_created_sense_article</w:t>
-      </w:r>
-      <w:proofErr w:type="spellEnd"/>
-      <w:r>
-        <w:t>/season_pcts.csv</w:t>
-      </w:r>
-    </w:p>
-    <w:p>
-      <w:pPr>
-        <w:pStyle w:val="ListParagraph"/>
-        <w:numPr>
-          <w:ilvl w:val="3"/>
-          <w:numId w:val="1"/>
-        </w:numPr>
-      </w:pPr>
-      <w:r>
-        <w:t xml:space="preserve">Creates csv of home grouping in </w:t>
-      </w:r>
-      <w:r>
-        <w:t>./</w:t>
-      </w:r>
-      <w:proofErr w:type="spellStart"/>
-      <w:r>
-        <w:t>csv_created_sense_article</w:t>
-      </w:r>
-      <w:proofErr w:type="spellEnd"/>
-      <w:r>
-        <w:t>/home_type_df.csv</w:t>
-      </w:r>
-    </w:p>
-    <w:p>
-      <w:pPr>
-        <w:pStyle w:val="ListParagraph"/>
-        <w:numPr>
-          <w:ilvl w:val="1"/>
-          <w:numId w:val="1"/>
-        </w:numPr>
-      </w:pPr>
-      <w:r>
-        <w:t>Upas</w:t>
-      </w:r>
-    </w:p>
-    <w:p>
-      <w:pPr>
-        <w:pStyle w:val="ListParagraph"/>
-        <w:numPr>
-          <w:ilvl w:val="2"/>
-          <w:numId w:val="1"/>
-        </w:numPr>
-        <w:rPr>
-          <w:color w:val="C00000"/>
-        </w:rPr>
-      </w:pPr>
-      <w:proofErr w:type="spellStart"/>
-      <w:r>
-        <w:rPr>
-          <w:color w:val="C00000"/>
-        </w:rPr>
-        <w:t>Upas_analysis</w:t>
-      </w:r>
-      <w:proofErr w:type="spellEnd"/>
-    </w:p>
-    <w:p>
-      <w:pPr>
-        <w:pStyle w:val="ListParagraph"/>
-        <w:numPr>
-          <w:ilvl w:val="3"/>
-          <w:numId w:val="1"/>
-        </w:numPr>
-      </w:pPr>
-      <w:r>
-        <w:t xml:space="preserve">Uses </w:t>
-      </w:r>
-      <w:proofErr w:type="spellStart"/>
-      <w:r>
-        <w:t>gracvimetric</w:t>
-      </w:r>
-      <w:proofErr w:type="spellEnd"/>
-      <w:r>
-        <w:t xml:space="preserve"> and upas data and meta data from </w:t>
-      </w:r>
-      <w:proofErr w:type="spellStart"/>
-      <w:r>
-        <w:t>data_article</w:t>
-      </w:r>
-      <w:proofErr w:type="spellEnd"/>
-      <w:r>
-        <w:t xml:space="preserve"> and </w:t>
-      </w:r>
-      <w:proofErr w:type="spellStart"/>
-      <w:r>
-        <w:t>output_article</w:t>
-      </w:r>
-      <w:proofErr w:type="spellEnd"/>
     </w:p>
     <w:p>
       <w:pPr>
@@ -1156,18 +1032,8 @@
         </w:numPr>
       </w:pPr>
       <w:r>
-        <w:t xml:space="preserve">Creates gravimetric concentrations csv at </w:t>
-      </w:r>
-      <w:r>
-        <w:t>../</w:t>
-      </w:r>
-      <w:proofErr w:type="spellStart"/>
-      <w:r>
-        <w:t>output_article</w:t>
-      </w:r>
-      <w:proofErr w:type="spellEnd"/>
-      <w:r>
-        <w:t>/pm25/pm25.rds</w:t>
+        <w:lastRenderedPageBreak/>
+        <w:t>Creates gravimetric concentrations csv at ../output_article/pm25/pm25.rds</w:t>
       </w:r>
     </w:p>
     <w:p/>

</xml_diff>

<commit_message>
update file code map
</commit_message>
<xml_diff>
--- a/article_code/file_map_article_code.docx
+++ b/article_code/file_map_article_code.docx
@@ -15,9 +15,11 @@
           <w:numId w:val="1"/>
         </w:numPr>
       </w:pPr>
+      <w:proofErr w:type="spellStart"/>
       <w:r>
         <w:t>Data_article</w:t>
       </w:r>
+      <w:proofErr w:type="spellEnd"/>
     </w:p>
     <w:p>
       <w:pPr>
@@ -105,12 +107,14 @@
           <w:color w:val="C00000"/>
         </w:rPr>
       </w:pPr>
+      <w:proofErr w:type="spellStart"/>
       <w:r>
         <w:rPr>
           <w:color w:val="C00000"/>
         </w:rPr>
         <w:t>Omni_raw_data_import</w:t>
       </w:r>
+      <w:proofErr w:type="spellEnd"/>
     </w:p>
     <w:p>
       <w:pPr>
@@ -139,7 +143,23 @@
         </w:numPr>
       </w:pPr>
       <w:r>
-        <w:t>Pulls from omni_all_locations_raw.rds, which is raw data from all omnis. No significant cleaning done from Nick’s code beforehand</w:t>
+        <w:t xml:space="preserve">Pulls from </w:t>
+      </w:r>
+      <w:proofErr w:type="spellStart"/>
+      <w:r>
+        <w:t>omni_all_locations_raw.rds</w:t>
+      </w:r>
+      <w:proofErr w:type="spellEnd"/>
+      <w:r>
+        <w:t xml:space="preserve">, which is raw data from all </w:t>
+      </w:r>
+      <w:proofErr w:type="spellStart"/>
+      <w:r>
+        <w:t>omnis</w:t>
+      </w:r>
+      <w:proofErr w:type="spellEnd"/>
+      <w:r>
+        <w:t>. No significant cleaning done from Nick’s code beforehand</w:t>
       </w:r>
     </w:p>
     <w:p>
@@ -214,9 +234,11 @@
       <w:r>
         <w:t>/</w:t>
       </w:r>
+      <w:proofErr w:type="spellStart"/>
       <w:r>
         <w:t>csv_created_article</w:t>
       </w:r>
+      <w:proofErr w:type="spellEnd"/>
       <w:r>
         <w:t>/</w:t>
       </w:r>
@@ -235,12 +257,14 @@
           <w:color w:val="C00000"/>
         </w:rPr>
       </w:pPr>
+      <w:proofErr w:type="spellStart"/>
       <w:r>
         <w:rPr>
           <w:color w:val="C00000"/>
         </w:rPr>
         <w:t>Omni_calibration</w:t>
       </w:r>
+      <w:proofErr w:type="spellEnd"/>
     </w:p>
     <w:p>
       <w:pPr>
@@ -265,9 +289,11 @@
       <w:r>
         <w:t xml:space="preserve"> using gravimetric sample results in </w:t>
       </w:r>
+      <w:proofErr w:type="spellStart"/>
       <w:r>
         <w:t>output_article</w:t>
       </w:r>
+      <w:proofErr w:type="spellEnd"/>
       <w:r>
         <w:t>&gt;pm25</w:t>
       </w:r>
@@ -308,22 +334,38 @@
         <w:t xml:space="preserve"> ../</w:t>
       </w:r>
       <w:r>
-        <w:t>sense/csv_created_sense/daily_energy_data_clustered.csv</w:t>
-      </w:r>
-    </w:p>
-    <w:p>
-      <w:pPr>
-        <w:pStyle w:val="ListParagraph"/>
-        <w:numPr>
-          <w:ilvl w:val="3"/>
-          <w:numId w:val="1"/>
-        </w:numPr>
-        <w:rPr>
-          <w:color w:val="00B0F0"/>
-        </w:rPr>
-      </w:pPr>
-      <w:r>
-        <w:t xml:space="preserve">Creates calibrated rds files </w:t>
+        <w:t>sense/</w:t>
+      </w:r>
+      <w:proofErr w:type="spellStart"/>
+      <w:r>
+        <w:t>csv_created_sense</w:t>
+      </w:r>
+      <w:proofErr w:type="spellEnd"/>
+      <w:r>
+        <w:t>/daily_energy_data_clustered.csv</w:t>
+      </w:r>
+    </w:p>
+    <w:p>
+      <w:pPr>
+        <w:pStyle w:val="ListParagraph"/>
+        <w:numPr>
+          <w:ilvl w:val="3"/>
+          <w:numId w:val="1"/>
+        </w:numPr>
+        <w:rPr>
+          <w:color w:val="00B0F0"/>
+        </w:rPr>
+      </w:pPr>
+      <w:r>
+        <w:t xml:space="preserve">Creates calibrated </w:t>
+      </w:r>
+      <w:proofErr w:type="spellStart"/>
+      <w:r>
+        <w:t>rds</w:t>
+      </w:r>
+      <w:proofErr w:type="spellEnd"/>
+      <w:r>
+        <w:t xml:space="preserve"> files </w:t>
       </w:r>
       <w:proofErr w:type="gramStart"/>
       <w:r>
@@ -336,8 +378,13 @@
       <w:r>
         <w:t>/</w:t>
       </w:r>
-      <w:r>
-        <w:t>csv_created_article folder</w:t>
+      <w:proofErr w:type="spellStart"/>
+      <w:r>
+        <w:t>csv_created_article</w:t>
+      </w:r>
+      <w:proofErr w:type="spellEnd"/>
+      <w:r>
+        <w:t xml:space="preserve"> folder</w:t>
       </w:r>
     </w:p>
     <w:p>
@@ -351,12 +398,14 @@
           <w:color w:val="00B0F0"/>
         </w:rPr>
       </w:pPr>
+      <w:proofErr w:type="spellStart"/>
       <w:r>
         <w:rPr>
           <w:color w:val="C00000"/>
         </w:rPr>
         <w:t>Omni_autocorrelation</w:t>
       </w:r>
+      <w:proofErr w:type="spellEnd"/>
     </w:p>
     <w:p>
       <w:pPr>
@@ -411,7 +460,15 @@
         <w:t xml:space="preserve">Adds in a home type column from </w:t>
       </w:r>
       <w:r>
-        <w:t>../sense/csv_created_sense_article/home_type_df.csv</w:t>
+        <w:t>../sense/</w:t>
+      </w:r>
+      <w:proofErr w:type="spellStart"/>
+      <w:r>
+        <w:t>csv_created_sense_article</w:t>
+      </w:r>
+      <w:proofErr w:type="spellEnd"/>
+      <w:r>
+        <w:t>/home_type_df.csv</w:t>
       </w:r>
     </w:p>
     <w:p>
@@ -432,11 +489,16 @@
         <w:t xml:space="preserve">an energy cluster column from </w:t>
       </w:r>
       <w:r>
-        <w:t>../sense/csv_created_sense</w:t>
+        <w:t>../sense/</w:t>
+      </w:r>
+      <w:proofErr w:type="spellStart"/>
+      <w:r>
+        <w:t>csv_created_sense</w:t>
       </w:r>
       <w:r>
         <w:t>_article</w:t>
       </w:r>
+      <w:proofErr w:type="spellEnd"/>
       <w:r>
         <w:t>/energy_cluster_df.csv</w:t>
       </w:r>
@@ -450,11 +512,21 @@
         </w:numPr>
       </w:pPr>
       <w:r>
-        <w:t>Creates csv of clustered data with gap NA days in ./csv_created_article</w:t>
-      </w:r>
-      <w:r>
-        <w:t>/acf</w:t>
-      </w:r>
+        <w:t>Creates csv of clustered data with gap NA days in ./</w:t>
+      </w:r>
+      <w:proofErr w:type="spellStart"/>
+      <w:r>
+        <w:t>csv_created_article</w:t>
+      </w:r>
+      <w:proofErr w:type="spellEnd"/>
+      <w:r>
+        <w:t>/</w:t>
+      </w:r>
+      <w:proofErr w:type="spellStart"/>
+      <w:r>
+        <w:t>acf</w:t>
+      </w:r>
+      <w:proofErr w:type="spellEnd"/>
       <w:r>
         <w:t>/omni_daily_data_complete.csv</w:t>
       </w:r>
@@ -496,17 +568,35 @@
         <w:t xml:space="preserve"> csv </w:t>
       </w:r>
       <w:r>
-        <w:t xml:space="preserve">of acf values for correlograms </w:t>
+        <w:t xml:space="preserve">of </w:t>
+      </w:r>
+      <w:proofErr w:type="spellStart"/>
+      <w:r>
+        <w:t>acf</w:t>
+      </w:r>
+      <w:proofErr w:type="spellEnd"/>
+      <w:r>
+        <w:t xml:space="preserve"> values for correlograms </w:t>
       </w:r>
       <w:r>
         <w:t xml:space="preserve">at </w:t>
       </w:r>
       <w:r>
-        <w:t>./csv_created_article</w:t>
-      </w:r>
-      <w:r>
-        <w:t>/acf</w:t>
-      </w:r>
+        <w:t>./</w:t>
+      </w:r>
+      <w:proofErr w:type="spellStart"/>
+      <w:r>
+        <w:t>csv_created_article</w:t>
+      </w:r>
+      <w:proofErr w:type="spellEnd"/>
+      <w:r>
+        <w:t>/</w:t>
+      </w:r>
+      <w:proofErr w:type="spellStart"/>
+      <w:r>
+        <w:t>acf</w:t>
+      </w:r>
+      <w:proofErr w:type="spellEnd"/>
       <w:r>
         <w:t>/acf_data.csv</w:t>
       </w:r>
@@ -600,7 +690,15 @@
         </w:rPr>
       </w:pPr>
       <w:r>
-        <w:t xml:space="preserve">Creates csv of lags before insignificant acf is reached for each </w:t>
+        <w:t xml:space="preserve">Creates csv of lags before insignificant </w:t>
+      </w:r>
+      <w:proofErr w:type="spellStart"/>
+      <w:r>
+        <w:t>acf</w:t>
+      </w:r>
+      <w:proofErr w:type="spellEnd"/>
+      <w:r>
+        <w:t xml:space="preserve"> is reached for each </w:t>
       </w:r>
       <w:r>
         <w:t>sensor-season condition identify data that will be omitted due to omission criteria, but do not omit before creating csv</w:t>
@@ -609,11 +707,21 @@
         <w:t xml:space="preserve"> at </w:t>
       </w:r>
       <w:r>
-        <w:t>./csv_created_article</w:t>
-      </w:r>
-      <w:r>
-        <w:t>/acf</w:t>
-      </w:r>
+        <w:t>./</w:t>
+      </w:r>
+      <w:proofErr w:type="spellStart"/>
+      <w:r>
+        <w:t>csv_created_article</w:t>
+      </w:r>
+      <w:proofErr w:type="spellEnd"/>
+      <w:r>
+        <w:t>/</w:t>
+      </w:r>
+      <w:proofErr w:type="spellStart"/>
+      <w:r>
+        <w:t>acf</w:t>
+      </w:r>
+      <w:proofErr w:type="spellEnd"/>
       <w:r>
         <w:t>/acf_lags.csv</w:t>
       </w:r>
@@ -666,7 +774,15 @@
         </w:numPr>
       </w:pPr>
       <w:r>
-        <w:t>If acf not insignificant by the 30</w:t>
+        <w:t xml:space="preserve">If </w:t>
+      </w:r>
+      <w:proofErr w:type="spellStart"/>
+      <w:r>
+        <w:t>acf</w:t>
+      </w:r>
+      <w:proofErr w:type="spellEnd"/>
+      <w:r>
+        <w:t xml:space="preserve"> not insignificant by the 30</w:t>
       </w:r>
       <w:r>
         <w:rPr>
@@ -710,8 +826,21 @@
       <w:r>
         <w:t xml:space="preserve">Create csv of lags before insignificance by season and total for each IEQ indicator at </w:t>
       </w:r>
-      <w:r>
-        <w:t>csv_created_article/acf/lag_summary.csv</w:t>
+      <w:proofErr w:type="spellStart"/>
+      <w:r>
+        <w:t>csv_created_article</w:t>
+      </w:r>
+      <w:proofErr w:type="spellEnd"/>
+      <w:r>
+        <w:t>/</w:t>
+      </w:r>
+      <w:proofErr w:type="spellStart"/>
+      <w:r>
+        <w:t>acf</w:t>
+      </w:r>
+      <w:proofErr w:type="spellEnd"/>
+      <w:r>
+        <w:t>/lag_summary.csv</w:t>
       </w:r>
     </w:p>
     <w:p>
@@ -725,6 +854,7 @@
           <w:color w:val="00B0F0"/>
         </w:rPr>
       </w:pPr>
+      <w:proofErr w:type="spellStart"/>
       <w:r>
         <w:rPr>
           <w:color w:val="C00000"/>
@@ -737,6 +867,7 @@
         </w:rPr>
         <w:t>averaging</w:t>
       </w:r>
+      <w:proofErr w:type="spellEnd"/>
     </w:p>
     <w:p>
       <w:pPr>
@@ -753,13 +884,60 @@
         <w:t xml:space="preserve">Averages data in </w:t>
       </w:r>
       <w:r>
-        <w:t>./csv_created_article/omni_daily_calibrated.rds</w:t>
-      </w:r>
-      <w:r>
-        <w:t xml:space="preserve"> for each ieq data with averaging periods determined in </w:t>
-      </w:r>
-      <w:r>
-        <w:t>./csv_created_article/acf/lag_summary.csv</w:t>
+        <w:t>./</w:t>
+      </w:r>
+      <w:proofErr w:type="spellStart"/>
+      <w:r>
+        <w:t>csv_created_article</w:t>
+      </w:r>
+      <w:proofErr w:type="spellEnd"/>
+      <w:r>
+        <w:t>/</w:t>
+      </w:r>
+      <w:proofErr w:type="spellStart"/>
+      <w:r>
+        <w:t>omni_</w:t>
+      </w:r>
+      <w:r>
+        <w:rPr>
+          <w:b/>
+          <w:bCs/>
+        </w:rPr>
+        <w:t>daily_</w:t>
+      </w:r>
+      <w:r>
+        <w:t>calibrated.rds</w:t>
+      </w:r>
+      <w:proofErr w:type="spellEnd"/>
+      <w:r>
+        <w:t xml:space="preserve"> for each </w:t>
+      </w:r>
+      <w:proofErr w:type="spellStart"/>
+      <w:r>
+        <w:t>ieq</w:t>
+      </w:r>
+      <w:proofErr w:type="spellEnd"/>
+      <w:r>
+        <w:t xml:space="preserve"> data with averaging periods determined in </w:t>
+      </w:r>
+      <w:r>
+        <w:t>./</w:t>
+      </w:r>
+      <w:proofErr w:type="spellStart"/>
+      <w:r>
+        <w:t>csv_created_article</w:t>
+      </w:r>
+      <w:proofErr w:type="spellEnd"/>
+      <w:r>
+        <w:t>/</w:t>
+      </w:r>
+      <w:proofErr w:type="spellStart"/>
+      <w:r>
+        <w:t>acf</w:t>
+      </w:r>
+      <w:proofErr w:type="spellEnd"/>
+      <w:r>
+        <w:t>/lag_summary.csv</w:t>
       </w:r>
     </w:p>
     <w:p>
@@ -777,7 +955,75 @@
         <w:t xml:space="preserve">Plots boxplots of time-averaged values individually by home Groups specified in </w:t>
       </w:r>
       <w:r>
-        <w:t>../sense/csv_created_sense_article/home_type_df.csv</w:t>
+        <w:t>../sense/</w:t>
+      </w:r>
+      <w:proofErr w:type="spellStart"/>
+      <w:r>
+        <w:t>csv_created_sense_article</w:t>
+      </w:r>
+      <w:proofErr w:type="spellEnd"/>
+      <w:r>
+        <w:t>/home_type_df.csv</w:t>
+      </w:r>
+    </w:p>
+    <w:p>
+      <w:pPr>
+        <w:pStyle w:val="ListParagraph"/>
+        <w:numPr>
+          <w:ilvl w:val="3"/>
+          <w:numId w:val="1"/>
+        </w:numPr>
+        <w:rPr>
+          <w:color w:val="00B0F0"/>
+        </w:rPr>
+      </w:pPr>
+      <w:r>
+        <w:t xml:space="preserve">Uses </w:t>
+      </w:r>
+      <w:r>
+        <w:rPr>
+          <w:b/>
+          <w:bCs/>
+        </w:rPr>
+        <w:t>hourly</w:t>
+      </w:r>
+      <w:r>
+        <w:t xml:space="preserve"> data and Makes </w:t>
+      </w:r>
+      <w:proofErr w:type="spellStart"/>
+      <w:r>
+        <w:t>csvs</w:t>
+      </w:r>
+      <w:proofErr w:type="spellEnd"/>
+      <w:r>
+        <w:t xml:space="preserve"> of summary stats (by-home data used in thesis), </w:t>
+      </w:r>
+      <w:proofErr w:type="spellStart"/>
+      <w:r>
+        <w:t>csvs</w:t>
+      </w:r>
+      <w:proofErr w:type="spellEnd"/>
+      <w:r>
+        <w:t xml:space="preserve"> </w:t>
+      </w:r>
+      <w:proofErr w:type="gramStart"/>
+      <w:r>
+        <w:t xml:space="preserve">in </w:t>
+      </w:r>
+      <w:r>
+        <w:t>.</w:t>
+      </w:r>
+      <w:proofErr w:type="gramEnd"/>
+      <w:r>
+        <w:t>/</w:t>
+      </w:r>
+      <w:proofErr w:type="spellStart"/>
+      <w:r>
+        <w:t>csv_created_article</w:t>
+      </w:r>
+      <w:proofErr w:type="spellEnd"/>
+      <w:r>
+        <w:t>/averages/</w:t>
       </w:r>
     </w:p>
     <w:p>
@@ -791,6 +1037,96 @@
           <w:color w:val="00B0F0"/>
         </w:rPr>
       </w:pPr>
+      <w:proofErr w:type="spellStart"/>
+      <w:r>
+        <w:rPr>
+          <w:color w:val="C00000"/>
+        </w:rPr>
+        <w:t>Omni_cov</w:t>
+      </w:r>
+      <w:proofErr w:type="spellEnd"/>
+    </w:p>
+    <w:p>
+      <w:pPr>
+        <w:pStyle w:val="ListParagraph"/>
+        <w:numPr>
+          <w:ilvl w:val="3"/>
+          <w:numId w:val="1"/>
+        </w:numPr>
+      </w:pPr>
+      <w:r>
+        <w:t xml:space="preserve">Uses </w:t>
+      </w:r>
+      <w:r>
+        <w:rPr>
+          <w:b/>
+          <w:bCs/>
+        </w:rPr>
+        <w:t>hourly</w:t>
+      </w:r>
+      <w:r>
+        <w:t xml:space="preserve"> data to make </w:t>
+      </w:r>
+      <w:proofErr w:type="spellStart"/>
+      <w:r>
+        <w:t>cov</w:t>
+      </w:r>
+      <w:proofErr w:type="spellEnd"/>
+      <w:r>
+        <w:t xml:space="preserve"> </w:t>
+      </w:r>
+      <w:proofErr w:type="spellStart"/>
+      <w:r>
+        <w:t>csvs</w:t>
+      </w:r>
+      <w:proofErr w:type="spellEnd"/>
+      <w:r>
+        <w:t xml:space="preserve"> (by-home csv used in thesis); </w:t>
+      </w:r>
+      <w:proofErr w:type="spellStart"/>
+      <w:r>
+        <w:t>csvs</w:t>
+      </w:r>
+      <w:proofErr w:type="spellEnd"/>
+      <w:r>
+        <w:t xml:space="preserve"> created </w:t>
+      </w:r>
+      <w:proofErr w:type="gramStart"/>
+      <w:r>
+        <w:t>in .</w:t>
+      </w:r>
+      <w:proofErr w:type="gramEnd"/>
+      <w:r>
+        <w:t>/</w:t>
+      </w:r>
+      <w:proofErr w:type="spellStart"/>
+      <w:r>
+        <w:t>csv_created_article</w:t>
+      </w:r>
+      <w:proofErr w:type="spellEnd"/>
+      <w:r>
+        <w:t>/</w:t>
+      </w:r>
+      <w:proofErr w:type="spellStart"/>
+      <w:r>
+        <w:t>cov</w:t>
+      </w:r>
+      <w:proofErr w:type="spellEnd"/>
+      <w:r>
+        <w:t>/</w:t>
+      </w:r>
+    </w:p>
+    <w:p>
+      <w:pPr>
+        <w:pStyle w:val="ListParagraph"/>
+        <w:numPr>
+          <w:ilvl w:val="2"/>
+          <w:numId w:val="1"/>
+        </w:numPr>
+        <w:rPr>
+          <w:color w:val="00B0F0"/>
+        </w:rPr>
+      </w:pPr>
     </w:p>
     <w:p>
       <w:pPr>
@@ -818,12 +1154,14 @@
           <w:color w:val="00B0F0"/>
         </w:rPr>
       </w:pPr>
+      <w:proofErr w:type="spellStart"/>
       <w:r>
         <w:rPr>
           <w:color w:val="C00000"/>
         </w:rPr>
         <w:t>Sense_season_clustering</w:t>
       </w:r>
+      <w:proofErr w:type="spellEnd"/>
     </w:p>
     <w:p>
       <w:pPr>
@@ -840,8 +1178,21 @@
         <w:t xml:space="preserve">seasons using </w:t>
       </w:r>
       <w:r>
-        <w:t>../output_article/sense/sense_hourly.rds</w:t>
-      </w:r>
+        <w:t>../</w:t>
+      </w:r>
+      <w:proofErr w:type="spellStart"/>
+      <w:r>
+        <w:t>output_article</w:t>
+      </w:r>
+      <w:proofErr w:type="spellEnd"/>
+      <w:r>
+        <w:t>/sense/</w:t>
+      </w:r>
+      <w:proofErr w:type="spellStart"/>
+      <w:r>
+        <w:t>sense_hourly.rds</w:t>
+      </w:r>
+      <w:proofErr w:type="spellEnd"/>
     </w:p>
     <w:p>
       <w:pPr>
@@ -855,7 +1206,15 @@
         <w:t xml:space="preserve">Creates csv of clustered days in </w:t>
       </w:r>
       <w:r>
-        <w:t>./csv_created_sense_article/daily_energy_data_clustered.csv</w:t>
+        <w:t>./</w:t>
+      </w:r>
+      <w:proofErr w:type="spellStart"/>
+      <w:r>
+        <w:t>csv_created_sense_article</w:t>
+      </w:r>
+      <w:proofErr w:type="spellEnd"/>
+      <w:r>
+        <w:t>/daily_energy_data_clustered.csv</w:t>
       </w:r>
     </w:p>
     <w:p>
@@ -870,7 +1229,15 @@
         <w:t xml:space="preserve">Identifies “start and end dates” for seasons and makes csv of these dates for each home in </w:t>
       </w:r>
       <w:r>
-        <w:t>./csv_created_sense_article/energy_cluster_df.csv</w:t>
+        <w:t>./</w:t>
+      </w:r>
+      <w:proofErr w:type="spellStart"/>
+      <w:r>
+        <w:t>csv_created_sense_article</w:t>
+      </w:r>
+      <w:proofErr w:type="spellEnd"/>
+      <w:r>
+        <w:t>/energy_cluster_df.csv</w:t>
       </w:r>
     </w:p>
     <w:p>
@@ -906,19 +1273,35 @@
         <w:t xml:space="preserve">Creates csv of percentages of days classified in each season in </w:t>
       </w:r>
       <w:r>
-        <w:t>./csv_created_sense_article/season_pcts.csv</w:t>
-      </w:r>
-    </w:p>
-    <w:p>
-      <w:pPr>
-        <w:pStyle w:val="ListParagraph"/>
-        <w:numPr>
-          <w:ilvl w:val="3"/>
-          <w:numId w:val="1"/>
-        </w:numPr>
-      </w:pPr>
-      <w:r>
-        <w:t>Creates csv of home grouping in ./csv_created_sense_article/home_type_df.csv</w:t>
+        <w:t>./</w:t>
+      </w:r>
+      <w:proofErr w:type="spellStart"/>
+      <w:r>
+        <w:t>csv_created_sense_article</w:t>
+      </w:r>
+      <w:proofErr w:type="spellEnd"/>
+      <w:r>
+        <w:t>/season_pcts.csv</w:t>
+      </w:r>
+    </w:p>
+    <w:p>
+      <w:pPr>
+        <w:pStyle w:val="ListParagraph"/>
+        <w:numPr>
+          <w:ilvl w:val="3"/>
+          <w:numId w:val="1"/>
+        </w:numPr>
+      </w:pPr>
+      <w:r>
+        <w:t>Creates csv of home grouping in ./</w:t>
+      </w:r>
+      <w:proofErr w:type="spellStart"/>
+      <w:r>
+        <w:t>csv_created_sense_article</w:t>
+      </w:r>
+      <w:proofErr w:type="spellEnd"/>
+      <w:r>
+        <w:t>/home_type_df.csv</w:t>
       </w:r>
     </w:p>
     <w:p>
@@ -944,37 +1327,58 @@
           <w:color w:val="C00000"/>
         </w:rPr>
       </w:pPr>
+      <w:proofErr w:type="spellStart"/>
       <w:r>
         <w:rPr>
           <w:color w:val="C00000"/>
         </w:rPr>
         <w:t>Upas_analysis</w:t>
       </w:r>
-    </w:p>
-    <w:p>
-      <w:pPr>
-        <w:pStyle w:val="ListParagraph"/>
-        <w:numPr>
-          <w:ilvl w:val="3"/>
-          <w:numId w:val="1"/>
-        </w:numPr>
-      </w:pPr>
-      <w:r>
-        <w:t xml:space="preserve">Uses gracvimetric and upas data and meta data from data_article and </w:t>
-      </w:r>
+      <w:proofErr w:type="spellEnd"/>
+    </w:p>
+    <w:p>
+      <w:pPr>
+        <w:pStyle w:val="ListParagraph"/>
+        <w:numPr>
+          <w:ilvl w:val="3"/>
+          <w:numId w:val="1"/>
+        </w:numPr>
+      </w:pPr>
+      <w:r>
+        <w:t xml:space="preserve">Uses </w:t>
+      </w:r>
+      <w:proofErr w:type="spellStart"/>
+      <w:r>
+        <w:t>gracvimetric</w:t>
+      </w:r>
+      <w:proofErr w:type="spellEnd"/>
+      <w:r>
+        <w:t xml:space="preserve"> and upas data and meta data from </w:t>
+      </w:r>
+      <w:proofErr w:type="spellStart"/>
+      <w:r>
+        <w:t>data_article</w:t>
+      </w:r>
+      <w:proofErr w:type="spellEnd"/>
+      <w:r>
+        <w:t xml:space="preserve"> and </w:t>
+      </w:r>
+      <w:proofErr w:type="spellStart"/>
       <w:r>
         <w:t>output_article</w:t>
       </w:r>
-    </w:p>
-    <w:p>
-      <w:pPr>
-        <w:pStyle w:val="ListParagraph"/>
-        <w:numPr>
-          <w:ilvl w:val="3"/>
-          <w:numId w:val="1"/>
-        </w:numPr>
-      </w:pPr>
-      <w:r>
+      <w:proofErr w:type="spellEnd"/>
+    </w:p>
+    <w:p>
+      <w:pPr>
+        <w:pStyle w:val="ListParagraph"/>
+        <w:numPr>
+          <w:ilvl w:val="3"/>
+          <w:numId w:val="1"/>
+        </w:numPr>
+      </w:pPr>
+      <w:r>
+        <w:lastRenderedPageBreak/>
         <w:t>Checks for transcription errors of gravimetric data entry</w:t>
       </w:r>
     </w:p>
@@ -1032,8 +1436,15 @@
         </w:numPr>
       </w:pPr>
       <w:r>
-        <w:lastRenderedPageBreak/>
-        <w:t>Creates gravimetric concentrations csv at ../output_article/pm25/pm25.rds</w:t>
+        <w:t>Creates gravimetric concentrations csv at ../</w:t>
+      </w:r>
+      <w:proofErr w:type="spellStart"/>
+      <w:r>
+        <w:t>output_article</w:t>
+      </w:r>
+      <w:proofErr w:type="spellEnd"/>
+      <w:r>
+        <w:t>/pm25/pm25.rds</w:t>
       </w:r>
     </w:p>
     <w:p/>

</xml_diff>

<commit_message>
add indoor correlation and time rep files
</commit_message>
<xml_diff>
--- a/article_code/file_map_article_code.docx
+++ b/article_code/file_map_article_code.docx
@@ -859,13 +859,7 @@
         <w:rPr>
           <w:color w:val="C00000"/>
         </w:rPr>
-        <w:t>Omni_</w:t>
-      </w:r>
-      <w:r>
-        <w:rPr>
-          <w:color w:val="C00000"/>
-        </w:rPr>
-        <w:t>averaging</w:t>
+        <w:t>Omni_averaging</w:t>
       </w:r>
       <w:proofErr w:type="spellEnd"/>
     </w:p>
@@ -1127,6 +1121,358 @@
           <w:color w:val="00B0F0"/>
         </w:rPr>
       </w:pPr>
+      <w:proofErr w:type="spellStart"/>
+      <w:r>
+        <w:rPr>
+          <w:color w:val="C00000"/>
+        </w:rPr>
+        <w:t>Omni_ts_summary</w:t>
+      </w:r>
+      <w:proofErr w:type="spellEnd"/>
+    </w:p>
+    <w:p>
+      <w:pPr>
+        <w:pStyle w:val="ListParagraph"/>
+        <w:numPr>
+          <w:ilvl w:val="3"/>
+          <w:numId w:val="1"/>
+        </w:numPr>
+        <w:rPr>
+          <w:color w:val="00B0F0"/>
+        </w:rPr>
+      </w:pPr>
+      <w:r>
+        <w:t>Uses hourly data to make time series plots</w:t>
+      </w:r>
+    </w:p>
+    <w:p>
+      <w:pPr>
+        <w:pStyle w:val="ListParagraph"/>
+        <w:numPr>
+          <w:ilvl w:val="3"/>
+          <w:numId w:val="1"/>
+        </w:numPr>
+        <w:rPr>
+          <w:color w:val="00B0F0"/>
+        </w:rPr>
+      </w:pPr>
+      <w:r>
+        <w:rPr>
+          <w:color w:val="00B0F0"/>
+        </w:rPr>
+        <w:t>Hour-of-day plots</w:t>
+      </w:r>
+    </w:p>
+    <w:p>
+      <w:pPr>
+        <w:pStyle w:val="ListParagraph"/>
+        <w:numPr>
+          <w:ilvl w:val="4"/>
+          <w:numId w:val="1"/>
+        </w:numPr>
+        <w:rPr>
+          <w:color w:val="00B0F0"/>
+        </w:rPr>
+      </w:pPr>
+      <w:r>
+        <w:rPr>
+          <w:color w:val="00B0F0"/>
+        </w:rPr>
+        <w:t>Pooled (all homes)</w:t>
+      </w:r>
+    </w:p>
+    <w:p>
+      <w:pPr>
+        <w:pStyle w:val="ListParagraph"/>
+        <w:numPr>
+          <w:ilvl w:val="4"/>
+          <w:numId w:val="1"/>
+        </w:numPr>
+        <w:rPr>
+          <w:color w:val="00B0F0"/>
+        </w:rPr>
+      </w:pPr>
+      <w:r>
+        <w:rPr>
+          <w:color w:val="00B0F0"/>
+        </w:rPr>
+        <w:t>By home (all homes)</w:t>
+      </w:r>
+    </w:p>
+    <w:p>
+      <w:pPr>
+        <w:pStyle w:val="ListParagraph"/>
+        <w:numPr>
+          <w:ilvl w:val="4"/>
+          <w:numId w:val="1"/>
+        </w:numPr>
+        <w:rPr>
+          <w:color w:val="00B0F0"/>
+        </w:rPr>
+      </w:pPr>
+      <w:r>
+        <w:rPr>
+          <w:color w:val="00B0F0"/>
+        </w:rPr>
+        <w:t>By season (omits homes without sense data or with uncertain season classification)</w:t>
+      </w:r>
+    </w:p>
+    <w:p>
+      <w:pPr>
+        <w:pStyle w:val="ListParagraph"/>
+        <w:numPr>
+          <w:ilvl w:val="3"/>
+          <w:numId w:val="1"/>
+        </w:numPr>
+        <w:rPr>
+          <w:color w:val="00B0F0"/>
+        </w:rPr>
+      </w:pPr>
+      <w:r>
+        <w:rPr>
+          <w:color w:val="00B0F0"/>
+        </w:rPr>
+        <w:t>Monthly plots</w:t>
+      </w:r>
+    </w:p>
+    <w:p>
+      <w:pPr>
+        <w:pStyle w:val="ListParagraph"/>
+        <w:numPr>
+          <w:ilvl w:val="3"/>
+          <w:numId w:val="1"/>
+        </w:numPr>
+        <w:rPr>
+          <w:color w:val="00B0F0"/>
+        </w:rPr>
+      </w:pPr>
+      <w:r>
+        <w:rPr>
+          <w:color w:val="00B0F0"/>
+        </w:rPr>
+        <w:t>Weekday plots</w:t>
+      </w:r>
+    </w:p>
+    <w:p>
+      <w:pPr>
+        <w:pStyle w:val="ListParagraph"/>
+        <w:numPr>
+          <w:ilvl w:val="2"/>
+          <w:numId w:val="1"/>
+        </w:numPr>
+        <w:rPr>
+          <w:color w:val="00B0F0"/>
+        </w:rPr>
+      </w:pPr>
+      <w:proofErr w:type="spellStart"/>
+      <w:r>
+        <w:rPr>
+          <w:color w:val="C00000"/>
+        </w:rPr>
+        <w:t>Omni_time_representativeness</w:t>
+      </w:r>
+      <w:proofErr w:type="spellEnd"/>
+    </w:p>
+    <w:p>
+      <w:pPr>
+        <w:pStyle w:val="ListParagraph"/>
+        <w:numPr>
+          <w:ilvl w:val="3"/>
+          <w:numId w:val="1"/>
+        </w:numPr>
+        <w:rPr>
+          <w:color w:val="00B0F0"/>
+        </w:rPr>
+      </w:pPr>
+      <w:r>
+        <w:t>Creates csv of representativeness of samples</w:t>
+      </w:r>
+    </w:p>
+    <w:p>
+      <w:pPr>
+        <w:pStyle w:val="ListParagraph"/>
+        <w:numPr>
+          <w:ilvl w:val="3"/>
+          <w:numId w:val="1"/>
+        </w:numPr>
+        <w:rPr>
+          <w:color w:val="00B0F0"/>
+        </w:rPr>
+      </w:pPr>
+      <w:r>
+        <w:t xml:space="preserve">Only considers homes in group </w:t>
+      </w:r>
+      <w:r>
+        <w:t>2 and group 3</w:t>
+      </w:r>
+    </w:p>
+    <w:p>
+      <w:pPr>
+        <w:pStyle w:val="ListParagraph"/>
+        <w:numPr>
+          <w:ilvl w:val="3"/>
+          <w:numId w:val="1"/>
+        </w:numPr>
+        <w:rPr>
+          <w:color w:val="00B0F0"/>
+        </w:rPr>
+      </w:pPr>
+      <w:r>
+        <w:t>No overlap between sampling periods</w:t>
+      </w:r>
+    </w:p>
+    <w:p>
+      <w:pPr>
+        <w:pStyle w:val="ListParagraph"/>
+        <w:numPr>
+          <w:ilvl w:val="3"/>
+          <w:numId w:val="1"/>
+        </w:numPr>
+        <w:rPr>
+          <w:color w:val="00B0F0"/>
+        </w:rPr>
+      </w:pPr>
+      <w:r>
+        <w:t xml:space="preserve">Calculates how representative a sample from a given season is of the </w:t>
+      </w:r>
+      <w:r>
+        <w:rPr>
+          <w:b/>
+          <w:bCs/>
+        </w:rPr>
+        <w:t>entire monitoring period</w:t>
+      </w:r>
+    </w:p>
+    <w:p>
+      <w:pPr>
+        <w:pStyle w:val="ListParagraph"/>
+        <w:numPr>
+          <w:ilvl w:val="3"/>
+          <w:numId w:val="1"/>
+        </w:numPr>
+        <w:rPr>
+          <w:color w:val="00B0F0"/>
+        </w:rPr>
+      </w:pPr>
+      <w:r>
+        <w:rPr>
+          <w:b/>
+          <w:bCs/>
+        </w:rPr>
+        <w:t>Takes a long time…</w:t>
+      </w:r>
+    </w:p>
+    <w:p>
+      <w:pPr>
+        <w:pStyle w:val="ListParagraph"/>
+        <w:numPr>
+          <w:ilvl w:val="3"/>
+          <w:numId w:val="1"/>
+        </w:numPr>
+        <w:rPr>
+          <w:color w:val="00B0F0"/>
+        </w:rPr>
+      </w:pPr>
+      <w:proofErr w:type="spellStart"/>
+      <w:r>
+        <w:t>Csvs</w:t>
+      </w:r>
+      <w:proofErr w:type="spellEnd"/>
+      <w:r>
+        <w:t xml:space="preserve"> </w:t>
+      </w:r>
+      <w:proofErr w:type="gramStart"/>
+      <w:r>
+        <w:t xml:space="preserve">in </w:t>
+      </w:r>
+      <w:r>
+        <w:t>.</w:t>
+      </w:r>
+      <w:proofErr w:type="gramEnd"/>
+      <w:r>
+        <w:t>/</w:t>
+      </w:r>
+      <w:proofErr w:type="spellStart"/>
+      <w:r>
+        <w:t>csv_created_article</w:t>
+      </w:r>
+      <w:proofErr w:type="spellEnd"/>
+      <w:r>
+        <w:t>/</w:t>
+      </w:r>
+      <w:proofErr w:type="spellStart"/>
+      <w:r>
+        <w:t>representativeness_data</w:t>
+      </w:r>
+      <w:proofErr w:type="spellEnd"/>
+      <w:r>
+        <w:t>/</w:t>
+      </w:r>
+    </w:p>
+    <w:p>
+      <w:pPr>
+        <w:pStyle w:val="ListParagraph"/>
+        <w:numPr>
+          <w:ilvl w:val="2"/>
+          <w:numId w:val="1"/>
+        </w:numPr>
+        <w:rPr>
+          <w:color w:val="00B0F0"/>
+        </w:rPr>
+      </w:pPr>
+      <w:proofErr w:type="spellStart"/>
+      <w:r>
+        <w:t>Omni_indoor_correlation</w:t>
+      </w:r>
+      <w:proofErr w:type="spellEnd"/>
+    </w:p>
+    <w:p>
+      <w:pPr>
+        <w:pStyle w:val="ListParagraph"/>
+        <w:numPr>
+          <w:ilvl w:val="3"/>
+          <w:numId w:val="1"/>
+        </w:numPr>
+        <w:rPr>
+          <w:color w:val="00B0F0"/>
+        </w:rPr>
+      </w:pPr>
+      <w:r>
+        <w:lastRenderedPageBreak/>
+        <w:t>Uses hourly omni data</w:t>
+      </w:r>
+    </w:p>
+    <w:p>
+      <w:pPr>
+        <w:pStyle w:val="ListParagraph"/>
+        <w:numPr>
+          <w:ilvl w:val="3"/>
+          <w:numId w:val="1"/>
+        </w:numPr>
+        <w:rPr>
+          <w:color w:val="00B0F0"/>
+        </w:rPr>
+      </w:pPr>
+      <w:r>
+        <w:rPr>
+          <w:color w:val="00B0F0"/>
+        </w:rPr>
+        <w:t xml:space="preserve">Bedroom and kitchen concentrations vs </w:t>
+      </w:r>
+      <w:proofErr w:type="spellStart"/>
+      <w:r>
+        <w:rPr>
+          <w:color w:val="00B0F0"/>
+        </w:rPr>
+        <w:t>livingroom</w:t>
+      </w:r>
+      <w:proofErr w:type="spellEnd"/>
+      <w:r>
+        <w:rPr>
+          <w:color w:val="00B0F0"/>
+        </w:rPr>
+        <w:t xml:space="preserve"> concentrations for all homes pooled</w:t>
+      </w:r>
     </w:p>
     <w:p>
       <w:pPr>
@@ -1378,7 +1724,6 @@
         </w:numPr>
       </w:pPr>
       <w:r>
-        <w:lastRenderedPageBreak/>
         <w:t>Checks for transcription errors of gravimetric data entry</w:t>
       </w:r>
     </w:p>

</xml_diff>

<commit_message>
add notes on correlation
</commit_message>
<xml_diff>
--- a/article_code/file_map_article_code.docx
+++ b/article_code/file_map_article_code.docx
@@ -179,11 +179,9 @@
         </w:rPr>
         <w:t>st</w:t>
       </w:r>
-      <w:proofErr w:type="gramStart"/>
       <w:r>
         <w:t xml:space="preserve"> 2021</w:t>
       </w:r>
-      <w:proofErr w:type="gramEnd"/>
     </w:p>
     <w:p>
       <w:pPr>
@@ -221,29 +219,154 @@
         </w:numPr>
       </w:pPr>
       <w:r>
-        <w:t xml:space="preserve">Creates cleaned but uncalibrated data in minutely, hourly, and daily resolution and deposits files </w:t>
-      </w:r>
-      <w:proofErr w:type="gramStart"/>
-      <w:r>
-        <w:t xml:space="preserve">in </w:t>
-      </w:r>
-      <w:r>
-        <w:t>.</w:t>
-      </w:r>
-      <w:proofErr w:type="gramEnd"/>
+        <w:t xml:space="preserve">Creates cleaned but uncalibrated data in minutely, hourly, and daily resolution and deposits files in </w:t>
+      </w:r>
+      <w:r>
+        <w:t>./</w:t>
+      </w:r>
+      <w:proofErr w:type="spellStart"/>
+      <w:r>
+        <w:t>csv_created_article</w:t>
+      </w:r>
+      <w:proofErr w:type="spellEnd"/>
       <w:r>
         <w:t>/</w:t>
       </w:r>
+      <w:r>
+        <w:t>pre-calibration folder</w:t>
+      </w:r>
+    </w:p>
+    <w:p>
+      <w:pPr>
+        <w:pStyle w:val="ListParagraph"/>
+        <w:numPr>
+          <w:ilvl w:val="2"/>
+          <w:numId w:val="1"/>
+        </w:numPr>
+        <w:rPr>
+          <w:color w:val="C00000"/>
+        </w:rPr>
+      </w:pPr>
+      <w:proofErr w:type="spellStart"/>
+      <w:r>
+        <w:rPr>
+          <w:color w:val="C00000"/>
+        </w:rPr>
+        <w:t>Omni_calibration</w:t>
+      </w:r>
+      <w:proofErr w:type="spellEnd"/>
+    </w:p>
+    <w:p>
+      <w:pPr>
+        <w:pStyle w:val="ListParagraph"/>
+        <w:numPr>
+          <w:ilvl w:val="3"/>
+          <w:numId w:val="1"/>
+        </w:numPr>
+      </w:pPr>
+      <w:r>
+        <w:t>Calibrates PM</w:t>
+      </w:r>
+      <w:r>
+        <w:rPr>
+          <w:vertAlign w:val="subscript"/>
+        </w:rPr>
+        <w:t>2.5</w:t>
+      </w:r>
+      <w:r>
+        <w:t xml:space="preserve"> data</w:t>
+      </w:r>
+      <w:r>
+        <w:t xml:space="preserve"> using gravimetric sample results in </w:t>
+      </w:r>
+      <w:proofErr w:type="spellStart"/>
+      <w:r>
+        <w:t>output_article</w:t>
+      </w:r>
+      <w:proofErr w:type="spellEnd"/>
+      <w:r>
+        <w:t>&gt;pm25</w:t>
+      </w:r>
+    </w:p>
+    <w:p>
+      <w:pPr>
+        <w:pStyle w:val="ListParagraph"/>
+        <w:numPr>
+          <w:ilvl w:val="3"/>
+          <w:numId w:val="1"/>
+        </w:numPr>
+        <w:rPr>
+          <w:color w:val="00B0F0"/>
+        </w:rPr>
+      </w:pPr>
+      <w:r>
+        <w:rPr>
+          <w:color w:val="00B0F0"/>
+        </w:rPr>
+        <w:t>Creates correction factor boxplot and model plot</w:t>
+      </w:r>
+    </w:p>
+    <w:p>
+      <w:pPr>
+        <w:pStyle w:val="ListParagraph"/>
+        <w:numPr>
+          <w:ilvl w:val="3"/>
+          <w:numId w:val="1"/>
+        </w:numPr>
+        <w:rPr>
+          <w:color w:val="00B0F0"/>
+        </w:rPr>
+      </w:pPr>
+      <w:r>
+        <w:t>Adds energy cluster column to all data using</w:t>
+      </w:r>
+      <w:r>
+        <w:t xml:space="preserve"> ../</w:t>
+      </w:r>
+      <w:r>
+        <w:t>sense/</w:t>
+      </w:r>
+      <w:proofErr w:type="spellStart"/>
+      <w:r>
+        <w:t>csv_created_sense</w:t>
+      </w:r>
+      <w:proofErr w:type="spellEnd"/>
+      <w:r>
+        <w:t>/daily_energy_data_clustered.csv</w:t>
+      </w:r>
+    </w:p>
+    <w:p>
+      <w:pPr>
+        <w:pStyle w:val="ListParagraph"/>
+        <w:numPr>
+          <w:ilvl w:val="3"/>
+          <w:numId w:val="1"/>
+        </w:numPr>
+        <w:rPr>
+          <w:color w:val="00B0F0"/>
+        </w:rPr>
+      </w:pPr>
+      <w:r>
+        <w:t xml:space="preserve">Creates calibrated </w:t>
+      </w:r>
+      <w:proofErr w:type="spellStart"/>
+      <w:r>
+        <w:t>rds</w:t>
+      </w:r>
+      <w:proofErr w:type="spellEnd"/>
+      <w:r>
+        <w:t xml:space="preserve"> files in </w:t>
+      </w:r>
+      <w:r>
+        <w:t>./</w:t>
+      </w:r>
       <w:proofErr w:type="spellStart"/>
       <w:r>
         <w:t>csv_created_article</w:t>
       </w:r>
       <w:proofErr w:type="spellEnd"/>
       <w:r>
-        <w:t>/</w:t>
-      </w:r>
-      <w:r>
-        <w:t>pre-calibration folder</w:t>
+        <w:t xml:space="preserve"> folder</w:t>
       </w:r>
     </w:p>
     <w:p>
@@ -254,155 +377,14 @@
           <w:numId w:val="1"/>
         </w:numPr>
         <w:rPr>
+          <w:color w:val="00B0F0"/>
+        </w:rPr>
+      </w:pPr>
+      <w:proofErr w:type="spellStart"/>
+      <w:r>
+        <w:rPr>
           <w:color w:val="C00000"/>
         </w:rPr>
-      </w:pPr>
-      <w:proofErr w:type="spellStart"/>
-      <w:r>
-        <w:rPr>
-          <w:color w:val="C00000"/>
-        </w:rPr>
-        <w:t>Omni_calibration</w:t>
-      </w:r>
-      <w:proofErr w:type="spellEnd"/>
-    </w:p>
-    <w:p>
-      <w:pPr>
-        <w:pStyle w:val="ListParagraph"/>
-        <w:numPr>
-          <w:ilvl w:val="3"/>
-          <w:numId w:val="1"/>
-        </w:numPr>
-      </w:pPr>
-      <w:r>
-        <w:t>Calibrates PM</w:t>
-      </w:r>
-      <w:r>
-        <w:rPr>
-          <w:vertAlign w:val="subscript"/>
-        </w:rPr>
-        <w:t>2.5</w:t>
-      </w:r>
-      <w:r>
-        <w:t xml:space="preserve"> data</w:t>
-      </w:r>
-      <w:r>
-        <w:t xml:space="preserve"> using gravimetric sample results in </w:t>
-      </w:r>
-      <w:proofErr w:type="spellStart"/>
-      <w:r>
-        <w:t>output_article</w:t>
-      </w:r>
-      <w:proofErr w:type="spellEnd"/>
-      <w:r>
-        <w:t>&gt;pm25</w:t>
-      </w:r>
-    </w:p>
-    <w:p>
-      <w:pPr>
-        <w:pStyle w:val="ListParagraph"/>
-        <w:numPr>
-          <w:ilvl w:val="3"/>
-          <w:numId w:val="1"/>
-        </w:numPr>
-        <w:rPr>
-          <w:color w:val="00B0F0"/>
-        </w:rPr>
-      </w:pPr>
-      <w:r>
-        <w:rPr>
-          <w:color w:val="00B0F0"/>
-        </w:rPr>
-        <w:t>Creates correction factor boxplot and model plot</w:t>
-      </w:r>
-    </w:p>
-    <w:p>
-      <w:pPr>
-        <w:pStyle w:val="ListParagraph"/>
-        <w:numPr>
-          <w:ilvl w:val="3"/>
-          <w:numId w:val="1"/>
-        </w:numPr>
-        <w:rPr>
-          <w:color w:val="00B0F0"/>
-        </w:rPr>
-      </w:pPr>
-      <w:r>
-        <w:t>Adds energy cluster column to all data using</w:t>
-      </w:r>
-      <w:r>
-        <w:t xml:space="preserve"> ../</w:t>
-      </w:r>
-      <w:r>
-        <w:t>sense/</w:t>
-      </w:r>
-      <w:proofErr w:type="spellStart"/>
-      <w:r>
-        <w:t>csv_created_sense</w:t>
-      </w:r>
-      <w:proofErr w:type="spellEnd"/>
-      <w:r>
-        <w:t>/daily_energy_data_clustered.csv</w:t>
-      </w:r>
-    </w:p>
-    <w:p>
-      <w:pPr>
-        <w:pStyle w:val="ListParagraph"/>
-        <w:numPr>
-          <w:ilvl w:val="3"/>
-          <w:numId w:val="1"/>
-        </w:numPr>
-        <w:rPr>
-          <w:color w:val="00B0F0"/>
-        </w:rPr>
-      </w:pPr>
-      <w:r>
-        <w:t xml:space="preserve">Creates calibrated </w:t>
-      </w:r>
-      <w:proofErr w:type="spellStart"/>
-      <w:r>
-        <w:t>rds</w:t>
-      </w:r>
-      <w:proofErr w:type="spellEnd"/>
-      <w:r>
-        <w:t xml:space="preserve"> files </w:t>
-      </w:r>
-      <w:proofErr w:type="gramStart"/>
-      <w:r>
-        <w:t xml:space="preserve">in </w:t>
-      </w:r>
-      <w:r>
-        <w:t>.</w:t>
-      </w:r>
-      <w:proofErr w:type="gramEnd"/>
-      <w:r>
-        <w:t>/</w:t>
-      </w:r>
-      <w:proofErr w:type="spellStart"/>
-      <w:r>
-        <w:t>csv_created_article</w:t>
-      </w:r>
-      <w:proofErr w:type="spellEnd"/>
-      <w:r>
-        <w:t xml:space="preserve"> folder</w:t>
-      </w:r>
-    </w:p>
-    <w:p>
-      <w:pPr>
-        <w:pStyle w:val="ListParagraph"/>
-        <w:numPr>
-          <w:ilvl w:val="2"/>
-          <w:numId w:val="1"/>
-        </w:numPr>
-        <w:rPr>
-          <w:color w:val="00B0F0"/>
-        </w:rPr>
-      </w:pPr>
-      <w:proofErr w:type="spellStart"/>
-      <w:r>
-        <w:rPr>
-          <w:color w:val="C00000"/>
-        </w:rPr>
         <w:t>Omni_autocorrelation</w:t>
       </w:r>
       <w:proofErr w:type="spellEnd"/>
@@ -419,15 +401,7 @@
         </w:rPr>
       </w:pPr>
       <w:r>
-        <w:t xml:space="preserve">Optional function to count </w:t>
-      </w:r>
-      <w:proofErr w:type="gramStart"/>
-      <w:r>
-        <w:t>amount</w:t>
-      </w:r>
-      <w:proofErr w:type="gramEnd"/>
-      <w:r>
-        <w:t xml:space="preserve"> of missing days for each home in a specified room sensor</w:t>
+        <w:t>Optional function to count amount of missing days for each home in a specified room sensor</w:t>
       </w:r>
     </w:p>
     <w:p>
@@ -998,18 +972,10 @@
       </w:r>
       <w:proofErr w:type="spellEnd"/>
       <w:r>
-        <w:t xml:space="preserve"> </w:t>
-      </w:r>
-      <w:proofErr w:type="gramStart"/>
-      <w:r>
-        <w:t xml:space="preserve">in </w:t>
-      </w:r>
-      <w:r>
-        <w:t>.</w:t>
-      </w:r>
-      <w:proofErr w:type="gramEnd"/>
-      <w:r>
-        <w:t>/</w:t>
+        <w:t xml:space="preserve"> in </w:t>
+      </w:r>
+      <w:r>
+        <w:t>./</w:t>
       </w:r>
       <w:proofErr w:type="spellStart"/>
       <w:r>
@@ -1083,15 +1049,7 @@
       </w:r>
       <w:proofErr w:type="spellEnd"/>
       <w:r>
-        <w:t xml:space="preserve"> created </w:t>
-      </w:r>
-      <w:proofErr w:type="gramStart"/>
-      <w:r>
-        <w:t>in .</w:t>
-      </w:r>
-      <w:proofErr w:type="gramEnd"/>
-      <w:r>
-        <w:t>/</w:t>
+        <w:t xml:space="preserve"> created in ./</w:t>
       </w:r>
       <w:proofErr w:type="spellStart"/>
       <w:r>
@@ -1379,18 +1337,10 @@
       </w:r>
       <w:proofErr w:type="spellEnd"/>
       <w:r>
-        <w:t xml:space="preserve"> </w:t>
-      </w:r>
-      <w:proofErr w:type="gramStart"/>
-      <w:r>
-        <w:t xml:space="preserve">in </w:t>
-      </w:r>
-      <w:r>
-        <w:t>.</w:t>
-      </w:r>
-      <w:proofErr w:type="gramEnd"/>
-      <w:r>
-        <w:t>/</w:t>
+        <w:t xml:space="preserve"> in </w:t>
+      </w:r>
+      <w:r>
+        <w:t>./</w:t>
       </w:r>
       <w:proofErr w:type="spellStart"/>
       <w:r>
@@ -1472,6 +1422,104 @@
           <w:color w:val="00B0F0"/>
         </w:rPr>
         <w:t xml:space="preserve"> concentrations for all homes pooled</w:t>
+      </w:r>
+    </w:p>
+    <w:p>
+      <w:pPr>
+        <w:pStyle w:val="ListParagraph"/>
+        <w:numPr>
+          <w:ilvl w:val="4"/>
+          <w:numId w:val="1"/>
+        </w:numPr>
+        <w:rPr>
+          <w:color w:val="00B0F0"/>
+        </w:rPr>
+      </w:pPr>
+      <w:r>
+        <w:t xml:space="preserve">If I run correlations, do I ignore homes? </w:t>
+      </w:r>
+      <w:r>
+        <w:rPr>
+          <w:b/>
+          <w:bCs/>
+        </w:rPr>
+        <w:t>Yes</w:t>
+      </w:r>
+    </w:p>
+    <w:p>
+      <w:pPr>
+        <w:pStyle w:val="ListParagraph"/>
+        <w:numPr>
+          <w:ilvl w:val="4"/>
+          <w:numId w:val="1"/>
+        </w:numPr>
+        <w:rPr>
+          <w:color w:val="00B0F0"/>
+        </w:rPr>
+      </w:pPr>
+      <w:r>
+        <w:t xml:space="preserve">Do I run </w:t>
+      </w:r>
+      <w:proofErr w:type="spellStart"/>
+      <w:r>
+        <w:t>pearson</w:t>
+      </w:r>
+      <w:proofErr w:type="spellEnd"/>
+      <w:r>
+        <w:t xml:space="preserve"> or spearman correlations?</w:t>
+      </w:r>
+    </w:p>
+    <w:p>
+      <w:pPr>
+        <w:pStyle w:val="ListParagraph"/>
+        <w:numPr>
+          <w:ilvl w:val="4"/>
+          <w:numId w:val="1"/>
+        </w:numPr>
+        <w:rPr>
+          <w:color w:val="00B0F0"/>
+        </w:rPr>
+      </w:pPr>
+      <w:r>
+        <w:t xml:space="preserve">Spearman, p-value is not exact, as there are ties. Can likely just say it is an approximation, </w:t>
+      </w:r>
+      <w:hyperlink r:id="rId5" w:history="1">
+        <w:r>
+          <w:rPr>
+            <w:rStyle w:val="Hyperlink"/>
+          </w:rPr>
+          <w:t>but also can look at if distribution agrees with student t-test?</w:t>
+        </w:r>
+      </w:hyperlink>
+      <w:r>
+        <w:t xml:space="preserve"> </w:t>
+      </w:r>
+    </w:p>
+    <w:p>
+      <w:pPr>
+        <w:pStyle w:val="ListParagraph"/>
+        <w:numPr>
+          <w:ilvl w:val="4"/>
+          <w:numId w:val="1"/>
+        </w:numPr>
+        <w:rPr>
+          <w:color w:val="00B0F0"/>
+        </w:rPr>
+      </w:pPr>
+      <w:r>
+        <w:t>Do I omit outliers to allow for clearer plot?</w:t>
+      </w:r>
+    </w:p>
+    <w:p>
+      <w:pPr>
+        <w:pStyle w:val="ListParagraph"/>
+        <w:numPr>
+          <w:ilvl w:val="5"/>
+          <w:numId w:val="1"/>
+        </w:numPr>
+      </w:pPr>
+      <w:r>
+        <w:t>Do I group data by room before calculating outliers?</w:t>
       </w:r>
     </w:p>
     <w:p>
@@ -1980,7 +2028,7 @@
         <w:rFonts w:ascii="Courier New" w:hAnsi="Courier New" w:cs="Courier New" w:hint="default"/>
       </w:rPr>
     </w:lvl>
-    <w:lvl w:ilvl="5" w:tplc="04090005" w:tentative="1">
+    <w:lvl w:ilvl="5" w:tplc="04090005">
       <w:start w:val="1"/>
       <w:numFmt w:val="bullet"/>
       <w:lvlText w:val=""/>
@@ -2475,6 +2523,29 @@
       <w:contextualSpacing/>
     </w:pPr>
   </w:style>
+  <w:style w:type="character" w:styleId="Hyperlink">
+    <w:name w:val="Hyperlink"/>
+    <w:basedOn w:val="DefaultParagraphFont"/>
+    <w:uiPriority w:val="99"/>
+    <w:unhideWhenUsed/>
+    <w:rsid w:val="00960104"/>
+    <w:rPr>
+      <w:color w:val="0563C1" w:themeColor="hyperlink"/>
+      <w:u w:val="single"/>
+    </w:rPr>
+  </w:style>
+  <w:style w:type="character" w:styleId="UnresolvedMention">
+    <w:name w:val="Unresolved Mention"/>
+    <w:basedOn w:val="DefaultParagraphFont"/>
+    <w:uiPriority w:val="99"/>
+    <w:semiHidden/>
+    <w:unhideWhenUsed/>
+    <w:rsid w:val="00960104"/>
+    <w:rPr>
+      <w:color w:val="605E5C"/>
+      <w:shd w:val="clear" w:color="auto" w:fill="E1DFDD"/>
+    </w:rPr>
+  </w:style>
 </w:styles>
 </file>
 

</xml_diff>

<commit_message>
add notes on corr plots
</commit_message>
<xml_diff>
--- a/article_code/file_map_article_code.docx
+++ b/article_code/file_map_article_code.docx
@@ -15,11 +15,9 @@
           <w:numId w:val="1"/>
         </w:numPr>
       </w:pPr>
-      <w:proofErr w:type="spellStart"/>
       <w:r>
         <w:t>Data_article</w:t>
       </w:r>
-      <w:proofErr w:type="spellEnd"/>
     </w:p>
     <w:p>
       <w:pPr>
@@ -107,14 +105,12 @@
           <w:color w:val="C00000"/>
         </w:rPr>
       </w:pPr>
-      <w:proofErr w:type="spellStart"/>
       <w:r>
         <w:rPr>
           <w:color w:val="C00000"/>
         </w:rPr>
         <w:t>Omni_raw_data_import</w:t>
       </w:r>
-      <w:proofErr w:type="spellEnd"/>
     </w:p>
     <w:p>
       <w:pPr>
@@ -143,23 +139,7 @@
         </w:numPr>
       </w:pPr>
       <w:r>
-        <w:t xml:space="preserve">Pulls from </w:t>
-      </w:r>
-      <w:proofErr w:type="spellStart"/>
-      <w:r>
-        <w:t>omni_all_locations_raw.rds</w:t>
-      </w:r>
-      <w:proofErr w:type="spellEnd"/>
-      <w:r>
-        <w:t xml:space="preserve">, which is raw data from all </w:t>
-      </w:r>
-      <w:proofErr w:type="spellStart"/>
-      <w:r>
-        <w:t>omnis</w:t>
-      </w:r>
-      <w:proofErr w:type="spellEnd"/>
-      <w:r>
-        <w:t>. No significant cleaning done from Nick’s code beforehand</w:t>
+        <w:t>Pulls from omni_all_locations_raw.rds, which is raw data from all omnis. No significant cleaning done from Nick’s code beforehand</w:t>
       </w:r>
     </w:p>
     <w:p>
@@ -224,11 +204,9 @@
       <w:r>
         <w:t>./</w:t>
       </w:r>
-      <w:proofErr w:type="spellStart"/>
       <w:r>
         <w:t>csv_created_article</w:t>
       </w:r>
-      <w:proofErr w:type="spellEnd"/>
       <w:r>
         <w:t>/</w:t>
       </w:r>
@@ -247,14 +225,12 @@
           <w:color w:val="C00000"/>
         </w:rPr>
       </w:pPr>
-      <w:proofErr w:type="spellStart"/>
       <w:r>
         <w:rPr>
           <w:color w:val="C00000"/>
         </w:rPr>
         <w:t>Omni_calibration</w:t>
       </w:r>
-      <w:proofErr w:type="spellEnd"/>
     </w:p>
     <w:p>
       <w:pPr>
@@ -279,11 +255,9 @@
       <w:r>
         <w:t xml:space="preserve"> using gravimetric sample results in </w:t>
       </w:r>
-      <w:proofErr w:type="spellStart"/>
       <w:r>
         <w:t>output_article</w:t>
       </w:r>
-      <w:proofErr w:type="spellEnd"/>
       <w:r>
         <w:t>&gt;pm25</w:t>
       </w:r>
@@ -324,49 +298,28 @@
         <w:t xml:space="preserve"> ../</w:t>
       </w:r>
       <w:r>
-        <w:t>sense/</w:t>
-      </w:r>
-      <w:proofErr w:type="spellStart"/>
-      <w:r>
-        <w:t>csv_created_sense</w:t>
-      </w:r>
-      <w:proofErr w:type="spellEnd"/>
-      <w:r>
-        <w:t>/daily_energy_data_clustered.csv</w:t>
-      </w:r>
-    </w:p>
-    <w:p>
-      <w:pPr>
-        <w:pStyle w:val="ListParagraph"/>
-        <w:numPr>
-          <w:ilvl w:val="3"/>
-          <w:numId w:val="1"/>
-        </w:numPr>
-        <w:rPr>
-          <w:color w:val="00B0F0"/>
-        </w:rPr>
-      </w:pPr>
-      <w:r>
-        <w:t xml:space="preserve">Creates calibrated </w:t>
-      </w:r>
-      <w:proofErr w:type="spellStart"/>
-      <w:r>
-        <w:t>rds</w:t>
-      </w:r>
-      <w:proofErr w:type="spellEnd"/>
-      <w:r>
-        <w:t xml:space="preserve"> files in </w:t>
+        <w:t>sense/csv_created_sense/daily_energy_data_clustered.csv</w:t>
+      </w:r>
+    </w:p>
+    <w:p>
+      <w:pPr>
+        <w:pStyle w:val="ListParagraph"/>
+        <w:numPr>
+          <w:ilvl w:val="3"/>
+          <w:numId w:val="1"/>
+        </w:numPr>
+        <w:rPr>
+          <w:color w:val="00B0F0"/>
+        </w:rPr>
+      </w:pPr>
+      <w:r>
+        <w:t xml:space="preserve">Creates calibrated rds files in </w:t>
       </w:r>
       <w:r>
         <w:t>./</w:t>
       </w:r>
-      <w:proofErr w:type="spellStart"/>
-      <w:r>
-        <w:t>csv_created_article</w:t>
-      </w:r>
-      <w:proofErr w:type="spellEnd"/>
-      <w:r>
-        <w:t xml:space="preserve"> folder</w:t>
+      <w:r>
+        <w:t>csv_created_article folder</w:t>
       </w:r>
     </w:p>
     <w:p>
@@ -380,14 +333,12 @@
           <w:color w:val="00B0F0"/>
         </w:rPr>
       </w:pPr>
-      <w:proofErr w:type="spellStart"/>
       <w:r>
         <w:rPr>
           <w:color w:val="C00000"/>
         </w:rPr>
         <w:t>Omni_autocorrelation</w:t>
       </w:r>
-      <w:proofErr w:type="spellEnd"/>
     </w:p>
     <w:p>
       <w:pPr>
@@ -434,15 +385,7 @@
         <w:t xml:space="preserve">Adds in a home type column from </w:t>
       </w:r>
       <w:r>
-        <w:t>../sense/</w:t>
-      </w:r>
-      <w:proofErr w:type="spellStart"/>
-      <w:r>
-        <w:t>csv_created_sense_article</w:t>
-      </w:r>
-      <w:proofErr w:type="spellEnd"/>
-      <w:r>
-        <w:t>/home_type_df.csv</w:t>
+        <w:t>../sense/csv_created_sense_article/home_type_df.csv</w:t>
       </w:r>
     </w:p>
     <w:p>
@@ -463,16 +406,11 @@
         <w:t xml:space="preserve">an energy cluster column from </w:t>
       </w:r>
       <w:r>
-        <w:t>../sense/</w:t>
-      </w:r>
-      <w:proofErr w:type="spellStart"/>
-      <w:r>
-        <w:t>csv_created_sense</w:t>
+        <w:t>../sense/csv_created_sense</w:t>
       </w:r>
       <w:r>
         <w:t>_article</w:t>
       </w:r>
-      <w:proofErr w:type="spellEnd"/>
       <w:r>
         <w:t>/energy_cluster_df.csv</w:t>
       </w:r>
@@ -486,21 +424,11 @@
         </w:numPr>
       </w:pPr>
       <w:r>
-        <w:t>Creates csv of clustered data with gap NA days in ./</w:t>
-      </w:r>
-      <w:proofErr w:type="spellStart"/>
-      <w:r>
-        <w:t>csv_created_article</w:t>
-      </w:r>
-      <w:proofErr w:type="spellEnd"/>
-      <w:r>
-        <w:t>/</w:t>
-      </w:r>
-      <w:proofErr w:type="spellStart"/>
-      <w:r>
-        <w:t>acf</w:t>
-      </w:r>
-      <w:proofErr w:type="spellEnd"/>
+        <w:t>Creates csv of clustered data with gap NA days in ./csv_created_article</w:t>
+      </w:r>
+      <w:r>
+        <w:t>/acf</w:t>
+      </w:r>
       <w:r>
         <w:t>/omni_daily_data_complete.csv</w:t>
       </w:r>
@@ -542,35 +470,17 @@
         <w:t xml:space="preserve"> csv </w:t>
       </w:r>
       <w:r>
-        <w:t xml:space="preserve">of </w:t>
-      </w:r>
-      <w:proofErr w:type="spellStart"/>
-      <w:r>
-        <w:t>acf</w:t>
-      </w:r>
-      <w:proofErr w:type="spellEnd"/>
-      <w:r>
-        <w:t xml:space="preserve"> values for correlograms </w:t>
+        <w:t xml:space="preserve">of acf values for correlograms </w:t>
       </w:r>
       <w:r>
         <w:t xml:space="preserve">at </w:t>
       </w:r>
       <w:r>
-        <w:t>./</w:t>
-      </w:r>
-      <w:proofErr w:type="spellStart"/>
-      <w:r>
-        <w:t>csv_created_article</w:t>
-      </w:r>
-      <w:proofErr w:type="spellEnd"/>
-      <w:r>
-        <w:t>/</w:t>
-      </w:r>
-      <w:proofErr w:type="spellStart"/>
-      <w:r>
-        <w:t>acf</w:t>
-      </w:r>
-      <w:proofErr w:type="spellEnd"/>
+        <w:t>./csv_created_article</w:t>
+      </w:r>
+      <w:r>
+        <w:t>/acf</w:t>
+      </w:r>
       <w:r>
         <w:t>/acf_data.csv</w:t>
       </w:r>
@@ -664,15 +574,7 @@
         </w:rPr>
       </w:pPr>
       <w:r>
-        <w:t xml:space="preserve">Creates csv of lags before insignificant </w:t>
-      </w:r>
-      <w:proofErr w:type="spellStart"/>
-      <w:r>
-        <w:t>acf</w:t>
-      </w:r>
-      <w:proofErr w:type="spellEnd"/>
-      <w:r>
-        <w:t xml:space="preserve"> is reached for each </w:t>
+        <w:t xml:space="preserve">Creates csv of lags before insignificant acf is reached for each </w:t>
       </w:r>
       <w:r>
         <w:t>sensor-season condition identify data that will be omitted due to omission criteria, but do not omit before creating csv</w:t>
@@ -681,21 +583,11 @@
         <w:t xml:space="preserve"> at </w:t>
       </w:r>
       <w:r>
-        <w:t>./</w:t>
-      </w:r>
-      <w:proofErr w:type="spellStart"/>
-      <w:r>
-        <w:t>csv_created_article</w:t>
-      </w:r>
-      <w:proofErr w:type="spellEnd"/>
-      <w:r>
-        <w:t>/</w:t>
-      </w:r>
-      <w:proofErr w:type="spellStart"/>
-      <w:r>
-        <w:t>acf</w:t>
-      </w:r>
-      <w:proofErr w:type="spellEnd"/>
+        <w:t>./csv_created_article</w:t>
+      </w:r>
+      <w:r>
+        <w:t>/acf</w:t>
+      </w:r>
       <w:r>
         <w:t>/acf_lags.csv</w:t>
       </w:r>
@@ -748,15 +640,7 @@
         </w:numPr>
       </w:pPr>
       <w:r>
-        <w:t xml:space="preserve">If </w:t>
-      </w:r>
-      <w:proofErr w:type="spellStart"/>
-      <w:r>
-        <w:t>acf</w:t>
-      </w:r>
-      <w:proofErr w:type="spellEnd"/>
-      <w:r>
-        <w:t xml:space="preserve"> not insignificant by the 30</w:t>
+        <w:t>If acf not insignificant by the 30</w:t>
       </w:r>
       <w:r>
         <w:rPr>
@@ -800,21 +684,8 @@
       <w:r>
         <w:t xml:space="preserve">Create csv of lags before insignificance by season and total for each IEQ indicator at </w:t>
       </w:r>
-      <w:proofErr w:type="spellStart"/>
-      <w:r>
-        <w:t>csv_created_article</w:t>
-      </w:r>
-      <w:proofErr w:type="spellEnd"/>
-      <w:r>
-        <w:t>/</w:t>
-      </w:r>
-      <w:proofErr w:type="spellStart"/>
-      <w:r>
-        <w:t>acf</w:t>
-      </w:r>
-      <w:proofErr w:type="spellEnd"/>
-      <w:r>
-        <w:t>/lag_summary.csv</w:t>
+      <w:r>
+        <w:t>csv_created_article/acf/lag_summary.csv</w:t>
       </w:r>
     </w:p>
     <w:p>
@@ -828,14 +699,12 @@
           <w:color w:val="00B0F0"/>
         </w:rPr>
       </w:pPr>
-      <w:proofErr w:type="spellStart"/>
       <w:r>
         <w:rPr>
           <w:color w:val="C00000"/>
         </w:rPr>
         <w:t>Omni_averaging</w:t>
       </w:r>
-      <w:proofErr w:type="spellEnd"/>
     </w:p>
     <w:p>
       <w:pPr>
@@ -852,19 +721,7 @@
         <w:t xml:space="preserve">Averages data in </w:t>
       </w:r>
       <w:r>
-        <w:t>./</w:t>
-      </w:r>
-      <w:proofErr w:type="spellStart"/>
-      <w:r>
-        <w:t>csv_created_article</w:t>
-      </w:r>
-      <w:proofErr w:type="spellEnd"/>
-      <w:r>
-        <w:t>/</w:t>
-      </w:r>
-      <w:proofErr w:type="spellStart"/>
-      <w:r>
-        <w:t>omni_</w:t>
+        <w:t>./csv_created_article/omni_</w:t>
       </w:r>
       <w:r>
         <w:rPr>
@@ -876,36 +733,11 @@
       <w:r>
         <w:t>calibrated.rds</w:t>
       </w:r>
-      <w:proofErr w:type="spellEnd"/>
-      <w:r>
-        <w:t xml:space="preserve"> for each </w:t>
-      </w:r>
-      <w:proofErr w:type="spellStart"/>
-      <w:r>
-        <w:t>ieq</w:t>
-      </w:r>
-      <w:proofErr w:type="spellEnd"/>
-      <w:r>
-        <w:t xml:space="preserve"> data with averaging periods determined in </w:t>
-      </w:r>
-      <w:r>
-        <w:t>./</w:t>
-      </w:r>
-      <w:proofErr w:type="spellStart"/>
-      <w:r>
-        <w:t>csv_created_article</w:t>
-      </w:r>
-      <w:proofErr w:type="spellEnd"/>
-      <w:r>
-        <w:t>/</w:t>
-      </w:r>
-      <w:proofErr w:type="spellStart"/>
-      <w:r>
-        <w:t>acf</w:t>
-      </w:r>
-      <w:proofErr w:type="spellEnd"/>
-      <w:r>
-        <w:t>/lag_summary.csv</w:t>
+      <w:r>
+        <w:t xml:space="preserve"> for each ieq data with averaging periods determined in </w:t>
+      </w:r>
+      <w:r>
+        <w:t>./csv_created_article/acf/lag_summary.csv</w:t>
       </w:r>
     </w:p>
     <w:p>
@@ -923,15 +755,7 @@
         <w:t xml:space="preserve">Plots boxplots of time-averaged values individually by home Groups specified in </w:t>
       </w:r>
       <w:r>
-        <w:t>../sense/</w:t>
-      </w:r>
-      <w:proofErr w:type="spellStart"/>
-      <w:r>
-        <w:t>csv_created_sense_article</w:t>
-      </w:r>
-      <w:proofErr w:type="spellEnd"/>
-      <w:r>
-        <w:t>/home_type_df.csv</w:t>
+        <w:t>../sense/csv_created_sense_article/home_type_df.csv</w:t>
       </w:r>
     </w:p>
     <w:p>
@@ -956,34 +780,10 @@
         <w:t>hourly</w:t>
       </w:r>
       <w:r>
-        <w:t xml:space="preserve"> data and Makes </w:t>
-      </w:r>
-      <w:proofErr w:type="spellStart"/>
-      <w:r>
-        <w:t>csvs</w:t>
-      </w:r>
-      <w:proofErr w:type="spellEnd"/>
-      <w:r>
-        <w:t xml:space="preserve"> of summary stats (by-home data used in thesis), </w:t>
-      </w:r>
-      <w:proofErr w:type="spellStart"/>
-      <w:r>
-        <w:t>csvs</w:t>
-      </w:r>
-      <w:proofErr w:type="spellEnd"/>
-      <w:r>
-        <w:t xml:space="preserve"> in </w:t>
-      </w:r>
-      <w:r>
-        <w:t>./</w:t>
-      </w:r>
-      <w:proofErr w:type="spellStart"/>
-      <w:r>
-        <w:t>csv_created_article</w:t>
-      </w:r>
-      <w:proofErr w:type="spellEnd"/>
-      <w:r>
-        <w:t>/averages/</w:t>
+        <w:t xml:space="preserve"> data and Makes csvs of summary stats (by-home data used in thesis), csvs in </w:t>
+      </w:r>
+      <w:r>
+        <w:t>./csv_created_article/averages/</w:t>
       </w:r>
     </w:p>
     <w:p>
@@ -997,14 +797,12 @@
           <w:color w:val="00B0F0"/>
         </w:rPr>
       </w:pPr>
-      <w:proofErr w:type="spellStart"/>
       <w:r>
         <w:rPr>
           <w:color w:val="C00000"/>
         </w:rPr>
         <w:t>Omni_cov</w:t>
       </w:r>
-      <w:proofErr w:type="spellEnd"/>
     </w:p>
     <w:p>
       <w:pPr>
@@ -1025,47 +823,7 @@
         <w:t>hourly</w:t>
       </w:r>
       <w:r>
-        <w:t xml:space="preserve"> data to make </w:t>
-      </w:r>
-      <w:proofErr w:type="spellStart"/>
-      <w:r>
-        <w:t>cov</w:t>
-      </w:r>
-      <w:proofErr w:type="spellEnd"/>
-      <w:r>
-        <w:t xml:space="preserve"> </w:t>
-      </w:r>
-      <w:proofErr w:type="spellStart"/>
-      <w:r>
-        <w:t>csvs</w:t>
-      </w:r>
-      <w:proofErr w:type="spellEnd"/>
-      <w:r>
-        <w:t xml:space="preserve"> (by-home csv used in thesis); </w:t>
-      </w:r>
-      <w:proofErr w:type="spellStart"/>
-      <w:r>
-        <w:t>csvs</w:t>
-      </w:r>
-      <w:proofErr w:type="spellEnd"/>
-      <w:r>
-        <w:t xml:space="preserve"> created in ./</w:t>
-      </w:r>
-      <w:proofErr w:type="spellStart"/>
-      <w:r>
-        <w:t>csv_created_article</w:t>
-      </w:r>
-      <w:proofErr w:type="spellEnd"/>
-      <w:r>
-        <w:t>/</w:t>
-      </w:r>
-      <w:proofErr w:type="spellStart"/>
-      <w:r>
-        <w:t>cov</w:t>
-      </w:r>
-      <w:proofErr w:type="spellEnd"/>
-      <w:r>
-        <w:t>/</w:t>
+        <w:t xml:space="preserve"> data to make cov csvs (by-home csv used in thesis); csvs created in ./csv_created_article/cov/</w:t>
       </w:r>
     </w:p>
     <w:p>
@@ -1079,14 +837,12 @@
           <w:color w:val="00B0F0"/>
         </w:rPr>
       </w:pPr>
-      <w:proofErr w:type="spellStart"/>
       <w:r>
         <w:rPr>
           <w:color w:val="C00000"/>
         </w:rPr>
         <w:t>Omni_ts_summary</w:t>
       </w:r>
-      <w:proofErr w:type="spellEnd"/>
     </w:p>
     <w:p>
       <w:pPr>
@@ -1222,14 +978,12 @@
           <w:color w:val="00B0F0"/>
         </w:rPr>
       </w:pPr>
-      <w:proofErr w:type="spellStart"/>
       <w:r>
         <w:rPr>
           <w:color w:val="C00000"/>
         </w:rPr>
         <w:t>Omni_time_representativeness</w:t>
       </w:r>
-      <w:proofErr w:type="spellEnd"/>
     </w:p>
     <w:p>
       <w:pPr>
@@ -1331,32 +1085,11 @@
           <w:color w:val="00B0F0"/>
         </w:rPr>
       </w:pPr>
-      <w:proofErr w:type="spellStart"/>
-      <w:r>
-        <w:t>Csvs</w:t>
-      </w:r>
-      <w:proofErr w:type="spellEnd"/>
-      <w:r>
-        <w:t xml:space="preserve"> in </w:t>
-      </w:r>
-      <w:r>
-        <w:t>./</w:t>
-      </w:r>
-      <w:proofErr w:type="spellStart"/>
-      <w:r>
-        <w:t>csv_created_article</w:t>
-      </w:r>
-      <w:proofErr w:type="spellEnd"/>
-      <w:r>
-        <w:t>/</w:t>
-      </w:r>
-      <w:proofErr w:type="spellStart"/>
-      <w:r>
-        <w:t>representativeness_data</w:t>
-      </w:r>
-      <w:proofErr w:type="spellEnd"/>
-      <w:r>
-        <w:t>/</w:t>
+      <w:r>
+        <w:t xml:space="preserve">Csvs in </w:t>
+      </w:r>
+      <w:r>
+        <w:t>./csv_created_article/representativeness_data/</w:t>
       </w:r>
     </w:p>
     <w:p>
@@ -1370,11 +1103,9 @@
           <w:color w:val="00B0F0"/>
         </w:rPr>
       </w:pPr>
-      <w:proofErr w:type="spellStart"/>
       <w:r>
         <w:t>Omni_indoor_correlation</w:t>
       </w:r>
-      <w:proofErr w:type="spellEnd"/>
     </w:p>
     <w:p>
       <w:pPr>
@@ -1404,24 +1135,40 @@
         </w:rPr>
       </w:pPr>
       <w:r>
-        <w:rPr>
-          <w:color w:val="00B0F0"/>
-        </w:rPr>
-        <w:t xml:space="preserve">Bedroom and kitchen concentrations vs </w:t>
-      </w:r>
-      <w:proofErr w:type="spellStart"/>
-      <w:r>
-        <w:rPr>
-          <w:color w:val="00B0F0"/>
-        </w:rPr>
-        <w:t>livingroom</w:t>
-      </w:r>
-      <w:proofErr w:type="spellEnd"/>
-      <w:r>
-        <w:rPr>
-          <w:color w:val="00B0F0"/>
-        </w:rPr>
-        <w:t xml:space="preserve"> concentrations for all homes pooled</w:t>
+        <w:t>Day data include 6:00am to 8:59pm</w:t>
+      </w:r>
+    </w:p>
+    <w:p>
+      <w:pPr>
+        <w:pStyle w:val="ListParagraph"/>
+        <w:numPr>
+          <w:ilvl w:val="3"/>
+          <w:numId w:val="1"/>
+        </w:numPr>
+        <w:rPr>
+          <w:color w:val="00B0F0"/>
+        </w:rPr>
+      </w:pPr>
+      <w:r>
+        <w:t>Spearman correlation and n only includes data where both living and bed (or living and kitchen) were available</w:t>
+      </w:r>
+    </w:p>
+    <w:p>
+      <w:pPr>
+        <w:pStyle w:val="ListParagraph"/>
+        <w:numPr>
+          <w:ilvl w:val="3"/>
+          <w:numId w:val="1"/>
+        </w:numPr>
+        <w:rPr>
+          <w:color w:val="00B0F0"/>
+        </w:rPr>
+      </w:pPr>
+      <w:r>
+        <w:rPr>
+          <w:color w:val="00B0F0"/>
+        </w:rPr>
+        <w:t>Bedroom and kitchen concentrations vs livingroom concentrations for all homes pooled</w:t>
       </w:r>
     </w:p>
     <w:p>
@@ -1458,15 +1205,7 @@
         </w:rPr>
       </w:pPr>
       <w:r>
-        <w:t xml:space="preserve">Do I run </w:t>
-      </w:r>
-      <w:proofErr w:type="spellStart"/>
-      <w:r>
-        <w:t>pearson</w:t>
-      </w:r>
-      <w:proofErr w:type="spellEnd"/>
-      <w:r>
-        <w:t xml:space="preserve"> or spearman correlations?</w:t>
+        <w:t>Do I run pearson or spearman correlations?</w:t>
       </w:r>
     </w:p>
     <w:p>
@@ -1548,14 +1287,12 @@
           <w:color w:val="00B0F0"/>
         </w:rPr>
       </w:pPr>
-      <w:proofErr w:type="spellStart"/>
       <w:r>
         <w:rPr>
           <w:color w:val="C00000"/>
         </w:rPr>
         <w:t>Sense_season_clustering</w:t>
       </w:r>
-      <w:proofErr w:type="spellEnd"/>
     </w:p>
     <w:p>
       <w:pPr>
@@ -1572,196 +1309,131 @@
         <w:t xml:space="preserve">seasons using </w:t>
       </w:r>
       <w:r>
-        <w:t>../</w:t>
-      </w:r>
-      <w:proofErr w:type="spellStart"/>
+        <w:t>../output_article/sense/sense_hourly.rds</w:t>
+      </w:r>
+    </w:p>
+    <w:p>
+      <w:pPr>
+        <w:pStyle w:val="ListParagraph"/>
+        <w:numPr>
+          <w:ilvl w:val="3"/>
+          <w:numId w:val="1"/>
+        </w:numPr>
+      </w:pPr>
+      <w:r>
+        <w:t xml:space="preserve">Creates csv of clustered days in </w:t>
+      </w:r>
+      <w:r>
+        <w:t>./csv_created_sense_article/daily_energy_data_clustered.csv</w:t>
+      </w:r>
+    </w:p>
+    <w:p>
+      <w:pPr>
+        <w:pStyle w:val="ListParagraph"/>
+        <w:numPr>
+          <w:ilvl w:val="3"/>
+          <w:numId w:val="1"/>
+        </w:numPr>
+      </w:pPr>
+      <w:r>
+        <w:t xml:space="preserve">Identifies “start and end dates” for seasons and makes csv of these dates for each home in </w:t>
+      </w:r>
+      <w:r>
+        <w:t>./csv_created_sense_article/energy_cluster_df.csv</w:t>
+      </w:r>
+    </w:p>
+    <w:p>
+      <w:pPr>
+        <w:pStyle w:val="ListParagraph"/>
+        <w:numPr>
+          <w:ilvl w:val="3"/>
+          <w:numId w:val="1"/>
+        </w:numPr>
+        <w:rPr>
+          <w:color w:val="00B0F0"/>
+        </w:rPr>
+      </w:pPr>
+      <w:r>
+        <w:rPr>
+          <w:color w:val="00B0F0"/>
+        </w:rPr>
+        <w:t>Creates season classification plot</w:t>
+      </w:r>
+    </w:p>
+    <w:p>
+      <w:pPr>
+        <w:pStyle w:val="ListParagraph"/>
+        <w:numPr>
+          <w:ilvl w:val="3"/>
+          <w:numId w:val="1"/>
+        </w:numPr>
+        <w:rPr>
+          <w:color w:val="00B0F0"/>
+        </w:rPr>
+      </w:pPr>
+      <w:r>
+        <w:t xml:space="preserve">Creates csv of percentages of days classified in each season in </w:t>
+      </w:r>
+      <w:r>
+        <w:t>./csv_created_sense_article/season_pcts.csv</w:t>
+      </w:r>
+    </w:p>
+    <w:p>
+      <w:pPr>
+        <w:pStyle w:val="ListParagraph"/>
+        <w:numPr>
+          <w:ilvl w:val="3"/>
+          <w:numId w:val="1"/>
+        </w:numPr>
+      </w:pPr>
+      <w:r>
+        <w:t>Creates csv of home grouping in ./csv_created_sense_article/home_type_df.csv</w:t>
+      </w:r>
+    </w:p>
+    <w:p>
+      <w:pPr>
+        <w:pStyle w:val="ListParagraph"/>
+        <w:numPr>
+          <w:ilvl w:val="1"/>
+          <w:numId w:val="1"/>
+        </w:numPr>
+      </w:pPr>
+      <w:r>
+        <w:t>Upas</w:t>
+      </w:r>
+    </w:p>
+    <w:p>
+      <w:pPr>
+        <w:pStyle w:val="ListParagraph"/>
+        <w:numPr>
+          <w:ilvl w:val="2"/>
+          <w:numId w:val="1"/>
+        </w:numPr>
+        <w:rPr>
+          <w:color w:val="C00000"/>
+        </w:rPr>
+      </w:pPr>
+      <w:r>
+        <w:rPr>
+          <w:color w:val="C00000"/>
+        </w:rPr>
+        <w:t>Upas_analysis</w:t>
+      </w:r>
+    </w:p>
+    <w:p>
+      <w:pPr>
+        <w:pStyle w:val="ListParagraph"/>
+        <w:numPr>
+          <w:ilvl w:val="3"/>
+          <w:numId w:val="1"/>
+        </w:numPr>
+      </w:pPr>
+      <w:r>
+        <w:t xml:space="preserve">Uses gracvimetric and upas data and meta data from data_article and </w:t>
+      </w:r>
       <w:r>
         <w:t>output_article</w:t>
       </w:r>
-      <w:proofErr w:type="spellEnd"/>
-      <w:r>
-        <w:t>/sense/</w:t>
-      </w:r>
-      <w:proofErr w:type="spellStart"/>
-      <w:r>
-        <w:t>sense_hourly.rds</w:t>
-      </w:r>
-      <w:proofErr w:type="spellEnd"/>
-    </w:p>
-    <w:p>
-      <w:pPr>
-        <w:pStyle w:val="ListParagraph"/>
-        <w:numPr>
-          <w:ilvl w:val="3"/>
-          <w:numId w:val="1"/>
-        </w:numPr>
-      </w:pPr>
-      <w:r>
-        <w:t xml:space="preserve">Creates csv of clustered days in </w:t>
-      </w:r>
-      <w:r>
-        <w:t>./</w:t>
-      </w:r>
-      <w:proofErr w:type="spellStart"/>
-      <w:r>
-        <w:t>csv_created_sense_article</w:t>
-      </w:r>
-      <w:proofErr w:type="spellEnd"/>
-      <w:r>
-        <w:t>/daily_energy_data_clustered.csv</w:t>
-      </w:r>
-    </w:p>
-    <w:p>
-      <w:pPr>
-        <w:pStyle w:val="ListParagraph"/>
-        <w:numPr>
-          <w:ilvl w:val="3"/>
-          <w:numId w:val="1"/>
-        </w:numPr>
-      </w:pPr>
-      <w:r>
-        <w:t xml:space="preserve">Identifies “start and end dates” for seasons and makes csv of these dates for each home in </w:t>
-      </w:r>
-      <w:r>
-        <w:t>./</w:t>
-      </w:r>
-      <w:proofErr w:type="spellStart"/>
-      <w:r>
-        <w:t>csv_created_sense_article</w:t>
-      </w:r>
-      <w:proofErr w:type="spellEnd"/>
-      <w:r>
-        <w:t>/energy_cluster_df.csv</w:t>
-      </w:r>
-    </w:p>
-    <w:p>
-      <w:pPr>
-        <w:pStyle w:val="ListParagraph"/>
-        <w:numPr>
-          <w:ilvl w:val="3"/>
-          <w:numId w:val="1"/>
-        </w:numPr>
-        <w:rPr>
-          <w:color w:val="00B0F0"/>
-        </w:rPr>
-      </w:pPr>
-      <w:r>
-        <w:rPr>
-          <w:color w:val="00B0F0"/>
-        </w:rPr>
-        <w:t>Creates season classification plot</w:t>
-      </w:r>
-    </w:p>
-    <w:p>
-      <w:pPr>
-        <w:pStyle w:val="ListParagraph"/>
-        <w:numPr>
-          <w:ilvl w:val="3"/>
-          <w:numId w:val="1"/>
-        </w:numPr>
-        <w:rPr>
-          <w:color w:val="00B0F0"/>
-        </w:rPr>
-      </w:pPr>
-      <w:r>
-        <w:t xml:space="preserve">Creates csv of percentages of days classified in each season in </w:t>
-      </w:r>
-      <w:r>
-        <w:t>./</w:t>
-      </w:r>
-      <w:proofErr w:type="spellStart"/>
-      <w:r>
-        <w:t>csv_created_sense_article</w:t>
-      </w:r>
-      <w:proofErr w:type="spellEnd"/>
-      <w:r>
-        <w:t>/season_pcts.csv</w:t>
-      </w:r>
-    </w:p>
-    <w:p>
-      <w:pPr>
-        <w:pStyle w:val="ListParagraph"/>
-        <w:numPr>
-          <w:ilvl w:val="3"/>
-          <w:numId w:val="1"/>
-        </w:numPr>
-      </w:pPr>
-      <w:r>
-        <w:t>Creates csv of home grouping in ./</w:t>
-      </w:r>
-      <w:proofErr w:type="spellStart"/>
-      <w:r>
-        <w:t>csv_created_sense_article</w:t>
-      </w:r>
-      <w:proofErr w:type="spellEnd"/>
-      <w:r>
-        <w:t>/home_type_df.csv</w:t>
-      </w:r>
-    </w:p>
-    <w:p>
-      <w:pPr>
-        <w:pStyle w:val="ListParagraph"/>
-        <w:numPr>
-          <w:ilvl w:val="1"/>
-          <w:numId w:val="1"/>
-        </w:numPr>
-      </w:pPr>
-      <w:r>
-        <w:t>Upas</w:t>
-      </w:r>
-    </w:p>
-    <w:p>
-      <w:pPr>
-        <w:pStyle w:val="ListParagraph"/>
-        <w:numPr>
-          <w:ilvl w:val="2"/>
-          <w:numId w:val="1"/>
-        </w:numPr>
-        <w:rPr>
-          <w:color w:val="C00000"/>
-        </w:rPr>
-      </w:pPr>
-      <w:proofErr w:type="spellStart"/>
-      <w:r>
-        <w:rPr>
-          <w:color w:val="C00000"/>
-        </w:rPr>
-        <w:t>Upas_analysis</w:t>
-      </w:r>
-      <w:proofErr w:type="spellEnd"/>
-    </w:p>
-    <w:p>
-      <w:pPr>
-        <w:pStyle w:val="ListParagraph"/>
-        <w:numPr>
-          <w:ilvl w:val="3"/>
-          <w:numId w:val="1"/>
-        </w:numPr>
-      </w:pPr>
-      <w:r>
-        <w:t xml:space="preserve">Uses </w:t>
-      </w:r>
-      <w:proofErr w:type="spellStart"/>
-      <w:r>
-        <w:t>gracvimetric</w:t>
-      </w:r>
-      <w:proofErr w:type="spellEnd"/>
-      <w:r>
-        <w:t xml:space="preserve"> and upas data and meta data from </w:t>
-      </w:r>
-      <w:proofErr w:type="spellStart"/>
-      <w:r>
-        <w:t>data_article</w:t>
-      </w:r>
-      <w:proofErr w:type="spellEnd"/>
-      <w:r>
-        <w:t xml:space="preserve"> and </w:t>
-      </w:r>
-      <w:proofErr w:type="spellStart"/>
-      <w:r>
-        <w:t>output_article</w:t>
-      </w:r>
-      <w:proofErr w:type="spellEnd"/>
     </w:p>
     <w:p>
       <w:pPr>
@@ -1829,15 +1501,7 @@
         </w:numPr>
       </w:pPr>
       <w:r>
-        <w:t>Creates gravimetric concentrations csv at ../</w:t>
-      </w:r>
-      <w:proofErr w:type="spellStart"/>
-      <w:r>
-        <w:t>output_article</w:t>
-      </w:r>
-      <w:proofErr w:type="spellEnd"/>
-      <w:r>
-        <w:t>/pm25/pm25.rds</w:t>
+        <w:t>Creates gravimetric concentrations csv at ../output_article/pm25/pm25.rds</w:t>
       </w:r>
     </w:p>
     <w:p/>

</xml_diff>